<commit_message>
atualização plano de proj
</commit_message>
<xml_diff>
--- a/TCC1/TCC Gabriel Ortiz de Fraga.docx
+++ b/TCC1/TCC Gabriel Ortiz de Fraga.docx
@@ -313,7 +313,7 @@
           <w:sz w:val="24"/>
           <w:szCs w:val="24"/>
         </w:rPr>
-        <w:t>RELATÓRIO PARCIAL</w:t>
+        <w:t>RELATÓRIO DE PROJETO ATUALIZADO</w:t>
       </w:r>
     </w:p>
     <w:p>
@@ -830,7 +830,7 @@
           <w:sz w:val="24"/>
           <w:szCs w:val="24"/>
         </w:rPr>
-        <w:t>RELATÓRIO PARCIAL</w:t>
+        <w:t>RELATÓRIO DE PROJETO ATUALIZADO</w:t>
       </w:r>
     </w:p>
     <w:p>
@@ -1063,15 +1063,39 @@
           <w:sz w:val="24"/>
           <w:szCs w:val="24"/>
         </w:rPr>
-        <w:t>Relatório Parcial</w:t>
-      </w:r>
-      <w:r>
-        <w:rPr>
-          <w:rFonts w:ascii="Times New Roman" w:hAnsi="Times New Roman" w:cs="Times New Roman"/>
-          <w:sz w:val="24"/>
-          <w:szCs w:val="24"/>
-        </w:rPr>
-        <w:t xml:space="preserve">, apresentado como requisito parcial à obtenção da aprovação do projeto de TCC1 do </w:t>
+        <w:t xml:space="preserve">Relatório </w:t>
+      </w:r>
+      <w:r>
+        <w:rPr>
+          <w:rFonts w:ascii="Times New Roman" w:hAnsi="Times New Roman" w:cs="Times New Roman"/>
+          <w:sz w:val="24"/>
+          <w:szCs w:val="24"/>
+        </w:rPr>
+        <w:t>de projeto atualizado</w:t>
+      </w:r>
+      <w:r>
+        <w:rPr>
+          <w:rFonts w:ascii="Times New Roman" w:hAnsi="Times New Roman" w:cs="Times New Roman"/>
+          <w:sz w:val="24"/>
+          <w:szCs w:val="24"/>
+        </w:rPr>
+        <w:t>, apresentado como requisito parcial à obtenção da aprovação do projeto de TCC</w:t>
+      </w:r>
+      <w:r>
+        <w:rPr>
+          <w:rFonts w:ascii="Times New Roman" w:hAnsi="Times New Roman" w:cs="Times New Roman"/>
+          <w:sz w:val="24"/>
+          <w:szCs w:val="24"/>
+        </w:rPr>
+        <w:t>2</w:t>
+      </w:r>
+      <w:r>
+        <w:rPr>
+          <w:rFonts w:ascii="Times New Roman" w:hAnsi="Times New Roman" w:cs="Times New Roman"/>
+          <w:sz w:val="24"/>
+          <w:szCs w:val="24"/>
+        </w:rPr>
+        <w:t xml:space="preserve"> do </w:t>
       </w:r>
       <w:r>
         <w:rPr>
@@ -2394,36 +2418,14 @@
           <w:lang w:val="en-US"/>
         </w:rPr>
       </w:pPr>
-      <w:bookmarkStart w:id="0" w:name="_Toc384053473"/>
-      <w:bookmarkStart w:id="1" w:name="_Toc389481264"/>
       <w:r>
         <w:rPr>
           <w:szCs w:val="24"/>
           <w:lang w:val="en-US"/>
         </w:rPr>
         <w:lastRenderedPageBreak/>
-        <w:t>GLOSSÁRIO</w:t>
-      </w:r>
-      <w:bookmarkEnd w:id="0"/>
-      <w:bookmarkEnd w:id="1"/>
-    </w:p>
-    <w:p>
-      <w:pPr>
-        <w:autoSpaceDE w:val="0"/>
-        <w:autoSpaceDN w:val="0"/>
-        <w:adjustRightInd w:val="0"/>
-        <w:spacing w:line="360" w:lineRule="auto"/>
-        <w:ind w:hanging="284"/>
-        <w:jc w:val="both"/>
-        <w:rPr>
-          <w:rFonts w:ascii="Times New Roman" w:hAnsi="Times New Roman" w:cs="Times New Roman"/>
-          <w:b/>
-          <w:color w:val="000000"/>
-          <w:sz w:val="24"/>
-          <w:szCs w:val="24"/>
-          <w:lang w:val="en-US"/>
-        </w:rPr>
-      </w:pPr>
+        <w:t>LISTA DE SIGLAS</w:t>
+      </w:r>
     </w:p>
     <w:p>
       <w:pPr>
@@ -2454,6 +2456,7 @@
           <w:rFonts w:ascii="Times New Roman" w:hAnsi="Times New Roman" w:cs="Times New Roman"/>
           <w:sz w:val="24"/>
           <w:szCs w:val="24"/>
+          <w:shd w:val="clear" w:color="auto" w:fill="FFFFFF"/>
           <w:lang w:val="en-US"/>
         </w:rPr>
       </w:pPr>
@@ -2465,16 +2468,27 @@
           <w:szCs w:val="24"/>
           <w:lang w:val="en-US"/>
         </w:rPr>
-        <w:t xml:space="preserve">EPF: </w:t>
-      </w:r>
-      <w:r>
-        <w:rPr>
-          <w:rFonts w:ascii="Times New Roman" w:hAnsi="Times New Roman" w:cs="Times New Roman"/>
+        <w:t>CS</w:t>
+      </w:r>
+      <w:r>
+        <w:rPr>
+          <w:rFonts w:ascii="Times New Roman" w:hAnsi="Times New Roman" w:cs="Times New Roman"/>
+          <w:b/>
           <w:sz w:val="24"/>
           <w:szCs w:val="24"/>
           <w:lang w:val="en-US"/>
         </w:rPr>
-        <w:t>Eclipse Process Framework</w:t>
+        <w:t xml:space="preserve">S3: </w:t>
+      </w:r>
+      <w:r>
+        <w:rPr>
+          <w:rFonts w:ascii="Times New Roman" w:hAnsi="Times New Roman" w:cs="Times New Roman"/>
+          <w:sz w:val="24"/>
+          <w:szCs w:val="24"/>
+          <w:shd w:val="clear" w:color="auto" w:fill="FFFFFF"/>
+          <w:lang w:val="en-US"/>
+        </w:rPr>
+        <w:t>Cascading style sheets</w:t>
       </w:r>
     </w:p>
     <w:p>
@@ -2486,6 +2500,8 @@
         <w:jc w:val="both"/>
         <w:rPr>
           <w:rFonts w:ascii="Times New Roman" w:hAnsi="Times New Roman" w:cs="Times New Roman"/>
+          <w:b/>
+          <w:color w:val="000000"/>
           <w:sz w:val="24"/>
           <w:szCs w:val="24"/>
           <w:lang w:val="en-US"/>
@@ -2514,9 +2530,8 @@
           <w:szCs w:val="24"/>
           <w:lang w:val="en-US"/>
         </w:rPr>
-        <w:t xml:space="preserve">HTML: </w:t>
-      </w:r>
-      <w:proofErr w:type="spellStart"/>
+        <w:t xml:space="preserve">EPF: </w:t>
+      </w:r>
       <w:r>
         <w:rPr>
           <w:rFonts w:ascii="Times New Roman" w:hAnsi="Times New Roman" w:cs="Times New Roman"/>
@@ -2524,17 +2539,7 @@
           <w:szCs w:val="24"/>
           <w:lang w:val="en-US"/>
         </w:rPr>
-        <w:t>HyperText</w:t>
-      </w:r>
-      <w:proofErr w:type="spellEnd"/>
-      <w:r>
-        <w:rPr>
-          <w:rFonts w:ascii="Times New Roman" w:hAnsi="Times New Roman" w:cs="Times New Roman"/>
-          <w:sz w:val="24"/>
-          <w:szCs w:val="24"/>
-          <w:lang w:val="en-US"/>
-        </w:rPr>
-        <w:t xml:space="preserve"> Markup Language</w:t>
+        <w:t>Eclipse Process Framework</w:t>
       </w:r>
     </w:p>
     <w:p>
@@ -2546,7 +2551,6 @@
         <w:jc w:val="both"/>
         <w:rPr>
           <w:rFonts w:ascii="Times New Roman" w:hAnsi="Times New Roman" w:cs="Times New Roman"/>
-          <w:b/>
           <w:sz w:val="24"/>
           <w:szCs w:val="24"/>
           <w:lang w:val="en-US"/>
@@ -2562,6 +2566,7 @@
         <w:jc w:val="both"/>
         <w:rPr>
           <w:rFonts w:ascii="Times New Roman" w:hAnsi="Times New Roman" w:cs="Times New Roman"/>
+          <w:b/>
           <w:sz w:val="24"/>
           <w:szCs w:val="24"/>
           <w:lang w:val="en-US"/>
@@ -2575,27 +2580,27 @@
           <w:szCs w:val="24"/>
           <w:lang w:val="en-US"/>
         </w:rPr>
-        <w:t>CS</w:t>
-      </w:r>
-      <w:r>
-        <w:rPr>
-          <w:rFonts w:ascii="Times New Roman" w:hAnsi="Times New Roman" w:cs="Times New Roman"/>
-          <w:b/>
+        <w:t xml:space="preserve">HTML: </w:t>
+      </w:r>
+      <w:proofErr w:type="spellStart"/>
+      <w:r>
+        <w:rPr>
+          <w:rFonts w:ascii="Times New Roman" w:hAnsi="Times New Roman" w:cs="Times New Roman"/>
           <w:sz w:val="24"/>
           <w:szCs w:val="24"/>
           <w:lang w:val="en-US"/>
         </w:rPr>
-        <w:t xml:space="preserve">S3: </w:t>
-      </w:r>
-      <w:r>
-        <w:rPr>
-          <w:rFonts w:ascii="Times New Roman" w:hAnsi="Times New Roman" w:cs="Times New Roman"/>
-          <w:sz w:val="24"/>
-          <w:szCs w:val="24"/>
-          <w:shd w:val="clear" w:color="auto" w:fill="FFFFFF"/>
+        <w:t>HyperText</w:t>
+      </w:r>
+      <w:proofErr w:type="spellEnd"/>
+      <w:r>
+        <w:rPr>
+          <w:rFonts w:ascii="Times New Roman" w:hAnsi="Times New Roman" w:cs="Times New Roman"/>
+          <w:sz w:val="24"/>
+          <w:szCs w:val="24"/>
           <w:lang w:val="en-US"/>
         </w:rPr>
-        <w:t>Cascading style sheets</w:t>
+        <w:t xml:space="preserve"> Markup Language</w:t>
       </w:r>
     </w:p>
     <w:p>
@@ -2625,6 +2630,7 @@
           <w:rFonts w:ascii="Times New Roman" w:hAnsi="Times New Roman" w:cs="Times New Roman"/>
           <w:sz w:val="24"/>
           <w:szCs w:val="24"/>
+          <w:shd w:val="clear" w:color="auto" w:fill="FFFFFF"/>
           <w:lang w:val="en-US"/>
         </w:rPr>
       </w:pPr>
@@ -2658,9 +2664,9 @@
         <w:jc w:val="both"/>
         <w:rPr>
           <w:rFonts w:ascii="Times New Roman" w:hAnsi="Times New Roman" w:cs="Times New Roman"/>
-          <w:color w:val="000000"/>
-          <w:sz w:val="24"/>
-          <w:szCs w:val="24"/>
+          <w:sz w:val="24"/>
+          <w:szCs w:val="24"/>
+          <w:shd w:val="clear" w:color="auto" w:fill="FFFFFF"/>
           <w:lang w:val="en-US"/>
         </w:rPr>
       </w:pPr>
@@ -2674,7 +2680,6 @@
         <w:jc w:val="both"/>
         <w:rPr>
           <w:rFonts w:ascii="Times New Roman" w:hAnsi="Times New Roman" w:cs="Times New Roman"/>
-          <w:color w:val="000000"/>
           <w:sz w:val="24"/>
           <w:szCs w:val="24"/>
         </w:rPr>
@@ -2683,38 +2688,67 @@
         <w:rPr>
           <w:rFonts w:ascii="Times New Roman" w:hAnsi="Times New Roman" w:cs="Times New Roman"/>
           <w:b/>
-          <w:color w:val="000000"/>
-          <w:sz w:val="24"/>
-          <w:szCs w:val="24"/>
-        </w:rPr>
-        <w:t xml:space="preserve">SGBD: </w:t>
-      </w:r>
-      <w:r>
-        <w:rPr>
-          <w:rFonts w:ascii="Times New Roman" w:hAnsi="Times New Roman" w:cs="Times New Roman"/>
-          <w:color w:val="000000"/>
-          <w:sz w:val="24"/>
-          <w:szCs w:val="24"/>
-        </w:rPr>
-        <w:t xml:space="preserve">Sistemas </w:t>
-      </w:r>
-      <w:r>
-        <w:rPr>
-          <w:rFonts w:ascii="Times New Roman" w:hAnsi="Times New Roman" w:cs="Times New Roman"/>
-          <w:color w:val="000000"/>
-          <w:sz w:val="24"/>
-          <w:szCs w:val="24"/>
-        </w:rPr>
-        <w:t>de gerenciamento</w:t>
-      </w:r>
-      <w:r>
-        <w:rPr>
-          <w:rFonts w:ascii="Times New Roman" w:hAnsi="Times New Roman" w:cs="Times New Roman"/>
-          <w:color w:val="000000"/>
-          <w:sz w:val="24"/>
-          <w:szCs w:val="24"/>
-        </w:rPr>
-        <w:t xml:space="preserve"> de banco de dados</w:t>
+          <w:sz w:val="24"/>
+          <w:szCs w:val="24"/>
+          <w:shd w:val="clear" w:color="auto" w:fill="FFFFFF"/>
+        </w:rPr>
+        <w:t>IR:</w:t>
+      </w:r>
+      <w:r>
+        <w:rPr>
+          <w:rFonts w:ascii="Times New Roman" w:hAnsi="Times New Roman" w:cs="Times New Roman"/>
+          <w:sz w:val="24"/>
+          <w:szCs w:val="24"/>
+          <w:shd w:val="clear" w:color="auto" w:fill="FFFFFF"/>
+        </w:rPr>
+        <w:t xml:space="preserve"> </w:t>
+      </w:r>
+      <w:proofErr w:type="spellStart"/>
+      <w:r>
+        <w:rPr>
+          <w:rFonts w:ascii="Times New Roman" w:hAnsi="Times New Roman" w:cs="Times New Roman"/>
+          <w:sz w:val="24"/>
+          <w:szCs w:val="24"/>
+          <w:shd w:val="clear" w:color="auto" w:fill="FFFFFF"/>
+        </w:rPr>
+        <w:t>Infrar</w:t>
+      </w:r>
+      <w:r>
+        <w:rPr>
+          <w:rFonts w:ascii="Times New Roman" w:hAnsi="Times New Roman" w:cs="Times New Roman"/>
+          <w:sz w:val="24"/>
+          <w:szCs w:val="24"/>
+          <w:shd w:val="clear" w:color="auto" w:fill="FFFFFF"/>
+        </w:rPr>
+        <w:t>ed</w:t>
+      </w:r>
+      <w:proofErr w:type="spellEnd"/>
+      <w:r>
+        <w:rPr>
+          <w:rFonts w:ascii="Times New Roman" w:hAnsi="Times New Roman" w:cs="Times New Roman"/>
+          <w:sz w:val="24"/>
+          <w:szCs w:val="24"/>
+          <w:shd w:val="clear" w:color="auto" w:fill="FFFFFF"/>
+        </w:rPr>
+        <w:t xml:space="preserve"> (</w:t>
+      </w:r>
+      <w:r>
+        <w:rPr>
+          <w:rFonts w:ascii="Times New Roman" w:hAnsi="Times New Roman" w:cs="Times New Roman"/>
+          <w:sz w:val="24"/>
+          <w:szCs w:val="24"/>
+          <w:shd w:val="clear" w:color="auto" w:fill="FFFFFF"/>
+        </w:rPr>
+        <w:t>Infra</w:t>
+      </w:r>
+      <w:r>
+        <w:rPr>
+          <w:rFonts w:ascii="Times New Roman" w:hAnsi="Times New Roman" w:cs="Times New Roman"/>
+          <w:sz w:val="24"/>
+          <w:szCs w:val="24"/>
+          <w:shd w:val="clear" w:color="auto" w:fill="FFFFFF"/>
+        </w:rPr>
+        <w:t>vermelho)</w:t>
       </w:r>
     </w:p>
     <w:p>
@@ -2754,46 +2788,41 @@
           <w:sz w:val="24"/>
           <w:szCs w:val="24"/>
         </w:rPr>
-        <w:t xml:space="preserve">SQL: </w:t>
-      </w:r>
-      <w:proofErr w:type="spellStart"/>
-      <w:r>
-        <w:rPr>
-          <w:rFonts w:ascii="Times New Roman" w:hAnsi="Times New Roman" w:cs="Times New Roman"/>
-          <w:color w:val="000000"/>
-          <w:sz w:val="24"/>
-          <w:szCs w:val="24"/>
-        </w:rPr>
-        <w:t>Structured</w:t>
-      </w:r>
-      <w:proofErr w:type="spellEnd"/>
-      <w:r>
-        <w:rPr>
-          <w:rFonts w:ascii="Times New Roman" w:hAnsi="Times New Roman" w:cs="Times New Roman"/>
-          <w:color w:val="000000"/>
-          <w:sz w:val="24"/>
-          <w:szCs w:val="24"/>
-        </w:rPr>
-        <w:t xml:space="preserve"> Query </w:t>
-      </w:r>
-      <w:proofErr w:type="spellStart"/>
-      <w:r>
-        <w:rPr>
-          <w:rFonts w:ascii="Times New Roman" w:hAnsi="Times New Roman" w:cs="Times New Roman"/>
-          <w:color w:val="000000"/>
-          <w:sz w:val="24"/>
-          <w:szCs w:val="24"/>
-        </w:rPr>
-        <w:t>Language</w:t>
-      </w:r>
-      <w:proofErr w:type="spellEnd"/>
+        <w:t xml:space="preserve">SGBD: </w:t>
+      </w:r>
+      <w:r>
+        <w:rPr>
+          <w:rFonts w:ascii="Times New Roman" w:hAnsi="Times New Roman" w:cs="Times New Roman"/>
+          <w:color w:val="000000"/>
+          <w:sz w:val="24"/>
+          <w:szCs w:val="24"/>
+        </w:rPr>
+        <w:t xml:space="preserve">Sistemas </w:t>
+      </w:r>
+      <w:r>
+        <w:rPr>
+          <w:rFonts w:ascii="Times New Roman" w:hAnsi="Times New Roman" w:cs="Times New Roman"/>
+          <w:color w:val="000000"/>
+          <w:sz w:val="24"/>
+          <w:szCs w:val="24"/>
+        </w:rPr>
+        <w:t>de gerenciamento</w:t>
+      </w:r>
+      <w:r>
+        <w:rPr>
+          <w:rFonts w:ascii="Times New Roman" w:hAnsi="Times New Roman" w:cs="Times New Roman"/>
+          <w:color w:val="000000"/>
+          <w:sz w:val="24"/>
+          <w:szCs w:val="24"/>
+        </w:rPr>
+        <w:t xml:space="preserve"> de banco de dados</w:t>
+      </w:r>
     </w:p>
     <w:p>
       <w:pPr>
         <w:autoSpaceDE w:val="0"/>
         <w:autoSpaceDN w:val="0"/>
         <w:adjustRightInd w:val="0"/>
-        <w:spacing w:line="360" w:lineRule="auto"/>
         <w:ind w:hanging="284"/>
         <w:jc w:val="both"/>
         <w:rPr>
@@ -2809,16 +2838,56 @@
         <w:autoSpaceDE w:val="0"/>
         <w:autoSpaceDN w:val="0"/>
         <w:adjustRightInd w:val="0"/>
-        <w:spacing w:line="360" w:lineRule="auto"/>
         <w:ind w:hanging="284"/>
-        <w:jc w:val="center"/>
-        <w:rPr>
-          <w:rFonts w:ascii="Times New Roman" w:hAnsi="Times New Roman" w:cs="Times New Roman"/>
-          <w:color w:val="000000"/>
-          <w:sz w:val="24"/>
-          <w:szCs w:val="24"/>
-        </w:rPr>
-      </w:pPr>
+        <w:jc w:val="both"/>
+        <w:rPr>
+          <w:rFonts w:ascii="Times New Roman" w:hAnsi="Times New Roman" w:cs="Times New Roman"/>
+          <w:color w:val="000000"/>
+          <w:sz w:val="24"/>
+          <w:szCs w:val="24"/>
+        </w:rPr>
+      </w:pPr>
+      <w:r>
+        <w:rPr>
+          <w:rFonts w:ascii="Times New Roman" w:hAnsi="Times New Roman" w:cs="Times New Roman"/>
+          <w:b/>
+          <w:color w:val="000000"/>
+          <w:sz w:val="24"/>
+          <w:szCs w:val="24"/>
+        </w:rPr>
+        <w:t xml:space="preserve">SQL: </w:t>
+      </w:r>
+      <w:proofErr w:type="spellStart"/>
+      <w:r>
+        <w:rPr>
+          <w:rFonts w:ascii="Times New Roman" w:hAnsi="Times New Roman" w:cs="Times New Roman"/>
+          <w:color w:val="000000"/>
+          <w:sz w:val="24"/>
+          <w:szCs w:val="24"/>
+        </w:rPr>
+        <w:t>Structured</w:t>
+      </w:r>
+      <w:proofErr w:type="spellEnd"/>
+      <w:r>
+        <w:rPr>
+          <w:rFonts w:ascii="Times New Roman" w:hAnsi="Times New Roman" w:cs="Times New Roman"/>
+          <w:color w:val="000000"/>
+          <w:sz w:val="24"/>
+          <w:szCs w:val="24"/>
+        </w:rPr>
+        <w:t xml:space="preserve"> Query </w:t>
+      </w:r>
+      <w:proofErr w:type="spellStart"/>
+      <w:r>
+        <w:rPr>
+          <w:rFonts w:ascii="Times New Roman" w:hAnsi="Times New Roman" w:cs="Times New Roman"/>
+          <w:color w:val="000000"/>
+          <w:sz w:val="24"/>
+          <w:szCs w:val="24"/>
+        </w:rPr>
+        <w:t>Language</w:t>
+      </w:r>
+      <w:proofErr w:type="spellEnd"/>
     </w:p>
     <w:p>
       <w:pPr>
@@ -2843,7 +2912,7 @@
         <w:adjustRightInd w:val="0"/>
         <w:spacing w:line="360" w:lineRule="auto"/>
         <w:ind w:hanging="284"/>
-        <w:jc w:val="both"/>
+        <w:jc w:val="center"/>
         <w:rPr>
           <w:rFonts w:ascii="Times New Roman" w:hAnsi="Times New Roman" w:cs="Times New Roman"/>
           <w:color w:val="000000"/>
@@ -2986,6 +3055,7 @@
         <w:autoSpaceDN w:val="0"/>
         <w:adjustRightInd w:val="0"/>
         <w:spacing w:line="360" w:lineRule="auto"/>
+        <w:ind w:hanging="284"/>
         <w:jc w:val="both"/>
         <w:rPr>
           <w:rFonts w:ascii="Times New Roman" w:hAnsi="Times New Roman" w:cs="Times New Roman"/>
@@ -3017,7 +3087,6 @@
         <w:autoSpaceDN w:val="0"/>
         <w:adjustRightInd w:val="0"/>
         <w:spacing w:line="360" w:lineRule="auto"/>
-        <w:ind w:hanging="284"/>
         <w:jc w:val="both"/>
         <w:rPr>
           <w:rFonts w:ascii="Times New Roman" w:hAnsi="Times New Roman" w:cs="Times New Roman"/>
@@ -3093,85 +3162,128 @@
     </w:p>
     <w:p>
       <w:pPr>
-        <w:pStyle w:val="Ttulo1"/>
-      </w:pPr>
-    </w:p>
-    <w:p>
-      <w:pPr>
-        <w:spacing w:line="360" w:lineRule="auto"/>
-        <w:jc w:val="both"/>
-        <w:rPr>
-          <w:rFonts w:ascii="Times New Roman" w:hAnsi="Times New Roman" w:cs="Times New Roman"/>
-          <w:b/>
-          <w:sz w:val="24"/>
-          <w:szCs w:val="24"/>
-        </w:rPr>
-      </w:pPr>
-    </w:p>
-    <w:p>
-      <w:pPr>
-        <w:spacing w:line="360" w:lineRule="auto"/>
-        <w:jc w:val="both"/>
-        <w:rPr>
-          <w:rFonts w:ascii="Times New Roman" w:hAnsi="Times New Roman" w:cs="Times New Roman"/>
-          <w:b/>
-          <w:sz w:val="24"/>
-          <w:szCs w:val="24"/>
-        </w:rPr>
-      </w:pPr>
-    </w:p>
-    <w:p>
-      <w:pPr>
-        <w:spacing w:line="360" w:lineRule="auto"/>
-        <w:jc w:val="both"/>
-        <w:rPr>
-          <w:rFonts w:ascii="Times New Roman" w:hAnsi="Times New Roman" w:cs="Times New Roman"/>
-          <w:b/>
-          <w:sz w:val="24"/>
-          <w:szCs w:val="24"/>
-        </w:rPr>
-      </w:pPr>
-    </w:p>
-    <w:p>
-      <w:pPr>
-        <w:spacing w:line="360" w:lineRule="auto"/>
-        <w:jc w:val="both"/>
-        <w:rPr>
-          <w:rFonts w:ascii="Times New Roman" w:hAnsi="Times New Roman" w:cs="Times New Roman"/>
-          <w:b/>
-          <w:sz w:val="24"/>
-          <w:szCs w:val="24"/>
-        </w:rPr>
-      </w:pPr>
-      <w:r>
-        <w:rPr>
-          <w:rFonts w:ascii="Times New Roman" w:hAnsi="Times New Roman" w:cs="Times New Roman"/>
-          <w:b/>
-          <w:sz w:val="24"/>
-          <w:szCs w:val="24"/>
-        </w:rPr>
-        <w:lastRenderedPageBreak/>
-        <w:t>RESUMO</w:t>
-      </w:r>
-    </w:p>
-    <w:p>
-      <w:pPr>
-        <w:spacing w:line="360" w:lineRule="auto"/>
-        <w:jc w:val="both"/>
-        <w:rPr>
-          <w:rFonts w:ascii="Times New Roman" w:hAnsi="Times New Roman" w:cs="Times New Roman"/>
-          <w:b/>
-          <w:sz w:val="24"/>
-          <w:szCs w:val="24"/>
-        </w:rPr>
-      </w:pPr>
-    </w:p>
-    <w:p>
-      <w:pPr>
         <w:autoSpaceDE w:val="0"/>
         <w:autoSpaceDN w:val="0"/>
         <w:adjustRightInd w:val="0"/>
         <w:spacing w:line="360" w:lineRule="auto"/>
+        <w:ind w:hanging="284"/>
+        <w:jc w:val="both"/>
+        <w:rPr>
+          <w:rFonts w:ascii="Times New Roman" w:hAnsi="Times New Roman" w:cs="Times New Roman"/>
+          <w:color w:val="000000"/>
+          <w:sz w:val="24"/>
+          <w:szCs w:val="24"/>
+        </w:rPr>
+      </w:pPr>
+    </w:p>
+    <w:p>
+      <w:pPr>
+        <w:autoSpaceDE w:val="0"/>
+        <w:autoSpaceDN w:val="0"/>
+        <w:adjustRightInd w:val="0"/>
+        <w:spacing w:line="360" w:lineRule="auto"/>
+        <w:ind w:hanging="284"/>
+        <w:jc w:val="both"/>
+        <w:rPr>
+          <w:rFonts w:ascii="Times New Roman" w:hAnsi="Times New Roman" w:cs="Times New Roman"/>
+          <w:color w:val="000000"/>
+          <w:sz w:val="24"/>
+          <w:szCs w:val="24"/>
+        </w:rPr>
+      </w:pPr>
+    </w:p>
+    <w:p>
+      <w:pPr>
+        <w:pStyle w:val="Ttulo1"/>
+      </w:pPr>
+    </w:p>
+    <w:p>
+      <w:pPr>
+        <w:spacing w:line="360" w:lineRule="auto"/>
+        <w:jc w:val="both"/>
+        <w:rPr>
+          <w:rFonts w:ascii="Times New Roman" w:hAnsi="Times New Roman" w:cs="Times New Roman"/>
+          <w:b/>
+          <w:sz w:val="24"/>
+          <w:szCs w:val="24"/>
+        </w:rPr>
+      </w:pPr>
+    </w:p>
+    <w:p>
+      <w:pPr>
+        <w:spacing w:line="360" w:lineRule="auto"/>
+        <w:jc w:val="both"/>
+        <w:rPr>
+          <w:rFonts w:ascii="Times New Roman" w:hAnsi="Times New Roman" w:cs="Times New Roman"/>
+          <w:b/>
+          <w:sz w:val="24"/>
+          <w:szCs w:val="24"/>
+        </w:rPr>
+      </w:pPr>
+    </w:p>
+    <w:p>
+      <w:pPr>
+        <w:spacing w:line="360" w:lineRule="auto"/>
+        <w:jc w:val="both"/>
+        <w:rPr>
+          <w:rFonts w:ascii="Times New Roman" w:hAnsi="Times New Roman" w:cs="Times New Roman"/>
+          <w:b/>
+          <w:sz w:val="24"/>
+          <w:szCs w:val="24"/>
+        </w:rPr>
+      </w:pPr>
+    </w:p>
+    <w:p>
+      <w:pPr>
+        <w:spacing w:line="360" w:lineRule="auto"/>
+        <w:jc w:val="both"/>
+        <w:rPr>
+          <w:rFonts w:ascii="Times New Roman" w:hAnsi="Times New Roman" w:cs="Times New Roman"/>
+          <w:b/>
+          <w:sz w:val="24"/>
+          <w:szCs w:val="24"/>
+        </w:rPr>
+      </w:pPr>
+    </w:p>
+    <w:p>
+      <w:pPr>
+        <w:spacing w:line="360" w:lineRule="auto"/>
+        <w:jc w:val="center"/>
+        <w:rPr>
+          <w:rFonts w:ascii="Times New Roman" w:hAnsi="Times New Roman" w:cs="Times New Roman"/>
+          <w:b/>
+          <w:sz w:val="24"/>
+          <w:szCs w:val="24"/>
+        </w:rPr>
+      </w:pPr>
+      <w:r>
+        <w:rPr>
+          <w:rFonts w:ascii="Times New Roman" w:hAnsi="Times New Roman" w:cs="Times New Roman"/>
+          <w:b/>
+          <w:sz w:val="24"/>
+          <w:szCs w:val="24"/>
+        </w:rPr>
+        <w:t>RESUMO</w:t>
+      </w:r>
+    </w:p>
+    <w:p>
+      <w:pPr>
+        <w:spacing w:line="360" w:lineRule="auto"/>
+        <w:jc w:val="both"/>
+        <w:rPr>
+          <w:rFonts w:ascii="Times New Roman" w:hAnsi="Times New Roman" w:cs="Times New Roman"/>
+          <w:b/>
+          <w:sz w:val="24"/>
+          <w:szCs w:val="24"/>
+        </w:rPr>
+      </w:pPr>
+    </w:p>
+    <w:p>
+      <w:pPr>
+        <w:autoSpaceDE w:val="0"/>
+        <w:autoSpaceDN w:val="0"/>
+        <w:adjustRightInd w:val="0"/>
+        <w:spacing w:line="360" w:lineRule="auto"/>
         <w:ind w:firstLine="708"/>
         <w:jc w:val="both"/>
         <w:rPr>
@@ -3560,10 +3672,8 @@
       <w:pPr>
         <w:pStyle w:val="Sumrio1"/>
         <w:rPr>
-          <w:rFonts w:asciiTheme="minorHAnsi" w:eastAsiaTheme="minorEastAsia" w:hAnsiTheme="minorHAnsi" w:cstheme="minorBidi"/>
+          <w:rFonts w:eastAsiaTheme="minorEastAsia"/>
           <w:b w:val="0"/>
-          <w:sz w:val="22"/>
-          <w:szCs w:val="22"/>
           <w:lang w:eastAsia="pt-BR"/>
         </w:rPr>
       </w:pPr>
@@ -3586,50 +3696,853 @@
         <w:fldChar w:fldCharType="separate"/>
       </w:r>
       <w:r>
-        <w:rPr>
+        <w:t>1 APRESENTAÇÃO GERAL DO PROJETO</w:t>
+      </w:r>
+      <w:r>
+        <w:tab/>
+      </w:r>
+      <w:r>
+        <w:fldChar w:fldCharType="begin"/>
+      </w:r>
+      <w:r>
+        <w:instrText xml:space="preserve"> PAGEREF _Toc389481265 \h </w:instrText>
+      </w:r>
+      <w:r>
+        <w:fldChar w:fldCharType="separate"/>
+      </w:r>
+      <w:r>
+        <w:t>7</w:t>
+      </w:r>
+      <w:r>
+        <w:fldChar w:fldCharType="end"/>
+      </w:r>
+    </w:p>
+    <w:p>
+      <w:pPr>
+        <w:pStyle w:val="Sumrio1"/>
+        <w:rPr>
+          <w:rFonts w:eastAsiaTheme="minorEastAsia"/>
           <w:b w:val="0"/>
-        </w:rPr>
-        <w:t>GLOSSÁRIO</w:t>
-      </w:r>
-      <w:r>
-        <w:rPr>
+          <w:lang w:eastAsia="pt-BR"/>
+        </w:rPr>
+      </w:pPr>
+      <w:r>
+        <w:t>2 DEFINIÇÃO DO PROBLEMA</w:t>
+      </w:r>
+      <w:r>
+        <w:tab/>
+      </w:r>
+      <w:r>
+        <w:fldChar w:fldCharType="begin"/>
+      </w:r>
+      <w:r>
+        <w:instrText xml:space="preserve"> PAGEREF _Toc389481266 \h </w:instrText>
+      </w:r>
+      <w:r>
+        <w:fldChar w:fldCharType="separate"/>
+      </w:r>
+      <w:r>
+        <w:t>8</w:t>
+      </w:r>
+      <w:r>
+        <w:fldChar w:fldCharType="end"/>
+      </w:r>
+    </w:p>
+    <w:p>
+      <w:pPr>
+        <w:pStyle w:val="Sumrio1"/>
+        <w:rPr>
+          <w:rFonts w:eastAsiaTheme="minorEastAsia"/>
           <w:b w:val="0"/>
-        </w:rPr>
+          <w:lang w:eastAsia="pt-BR"/>
+        </w:rPr>
+      </w:pPr>
+      <w:r>
+        <w:t>3 OBJETIVOS</w:t>
+      </w:r>
+      <w:r>
         <w:tab/>
       </w:r>
       <w:r>
-        <w:rPr>
+        <w:fldChar w:fldCharType="begin"/>
+      </w:r>
+      <w:r>
+        <w:instrText xml:space="preserve"> PAGEREF _Toc389481267 \h </w:instrText>
+      </w:r>
+      <w:r>
+        <w:fldChar w:fldCharType="separate"/>
+      </w:r>
+      <w:r>
+        <w:t>10</w:t>
+      </w:r>
+      <w:r>
+        <w:fldChar w:fldCharType="end"/>
+      </w:r>
+    </w:p>
+    <w:p>
+      <w:pPr>
+        <w:pStyle w:val="Sumrio2"/>
+        <w:rPr>
+          <w:rFonts w:ascii="Times New Roman" w:eastAsiaTheme="minorEastAsia" w:hAnsi="Times New Roman" w:cs="Times New Roman"/>
+          <w:noProof/>
+          <w:sz w:val="24"/>
+          <w:szCs w:val="24"/>
+          <w:lang w:eastAsia="pt-BR"/>
+        </w:rPr>
+      </w:pPr>
+      <w:r>
+        <w:rPr>
+          <w:rFonts w:ascii="Times New Roman" w:hAnsi="Times New Roman" w:cs="Times New Roman"/>
+          <w:noProof/>
+          <w:sz w:val="24"/>
+          <w:szCs w:val="24"/>
+        </w:rPr>
+        <w:t>3.1 OBJETIVO GERAL</w:t>
+      </w:r>
+      <w:r>
+        <w:rPr>
+          <w:rFonts w:ascii="Times New Roman" w:hAnsi="Times New Roman" w:cs="Times New Roman"/>
+          <w:noProof/>
+          <w:sz w:val="24"/>
+          <w:szCs w:val="24"/>
+        </w:rPr>
+        <w:tab/>
+      </w:r>
+      <w:r>
+        <w:rPr>
+          <w:rFonts w:ascii="Times New Roman" w:hAnsi="Times New Roman" w:cs="Times New Roman"/>
+          <w:noProof/>
+          <w:sz w:val="24"/>
+          <w:szCs w:val="24"/>
+        </w:rPr>
+        <w:fldChar w:fldCharType="begin"/>
+      </w:r>
+      <w:r>
+        <w:rPr>
+          <w:rFonts w:ascii="Times New Roman" w:hAnsi="Times New Roman" w:cs="Times New Roman"/>
+          <w:noProof/>
+          <w:sz w:val="24"/>
+          <w:szCs w:val="24"/>
+        </w:rPr>
+        <w:instrText xml:space="preserve"> PAGEREF _Toc389481268 \h </w:instrText>
+      </w:r>
+      <w:r>
+        <w:rPr>
+          <w:rFonts w:ascii="Times New Roman" w:hAnsi="Times New Roman" w:cs="Times New Roman"/>
+          <w:noProof/>
+          <w:sz w:val="24"/>
+          <w:szCs w:val="24"/>
+        </w:rPr>
+      </w:r>
+      <w:r>
+        <w:rPr>
+          <w:rFonts w:ascii="Times New Roman" w:hAnsi="Times New Roman" w:cs="Times New Roman"/>
+          <w:noProof/>
+          <w:sz w:val="24"/>
+          <w:szCs w:val="24"/>
+        </w:rPr>
+        <w:fldChar w:fldCharType="separate"/>
+      </w:r>
+      <w:r>
+        <w:rPr>
+          <w:rFonts w:ascii="Times New Roman" w:hAnsi="Times New Roman" w:cs="Times New Roman"/>
+          <w:noProof/>
+          <w:sz w:val="24"/>
+          <w:szCs w:val="24"/>
+        </w:rPr>
+        <w:t>10</w:t>
+      </w:r>
+      <w:r>
+        <w:rPr>
+          <w:rFonts w:ascii="Times New Roman" w:hAnsi="Times New Roman" w:cs="Times New Roman"/>
+          <w:noProof/>
+          <w:sz w:val="24"/>
+          <w:szCs w:val="24"/>
+        </w:rPr>
+        <w:fldChar w:fldCharType="end"/>
+      </w:r>
+    </w:p>
+    <w:p>
+      <w:pPr>
+        <w:pStyle w:val="Sumrio2"/>
+        <w:rPr>
+          <w:rFonts w:ascii="Times New Roman" w:eastAsiaTheme="minorEastAsia" w:hAnsi="Times New Roman" w:cs="Times New Roman"/>
+          <w:noProof/>
+          <w:sz w:val="24"/>
+          <w:szCs w:val="24"/>
+          <w:lang w:eastAsia="pt-BR"/>
+        </w:rPr>
+      </w:pPr>
+      <w:r>
+        <w:rPr>
+          <w:rFonts w:ascii="Times New Roman" w:hAnsi="Times New Roman" w:cs="Times New Roman"/>
+          <w:noProof/>
+          <w:sz w:val="24"/>
+          <w:szCs w:val="24"/>
+        </w:rPr>
+        <w:t>3.2 OBJETIVOS ESPECÍFICOS</w:t>
+      </w:r>
+      <w:r>
+        <w:rPr>
+          <w:rFonts w:ascii="Times New Roman" w:hAnsi="Times New Roman" w:cs="Times New Roman"/>
+          <w:noProof/>
+          <w:sz w:val="24"/>
+          <w:szCs w:val="24"/>
+        </w:rPr>
+        <w:tab/>
+      </w:r>
+      <w:r>
+        <w:rPr>
+          <w:rFonts w:ascii="Times New Roman" w:hAnsi="Times New Roman" w:cs="Times New Roman"/>
+          <w:noProof/>
+          <w:sz w:val="24"/>
+          <w:szCs w:val="24"/>
+        </w:rPr>
+        <w:fldChar w:fldCharType="begin"/>
+      </w:r>
+      <w:r>
+        <w:rPr>
+          <w:rFonts w:ascii="Times New Roman" w:hAnsi="Times New Roman" w:cs="Times New Roman"/>
+          <w:noProof/>
+          <w:sz w:val="24"/>
+          <w:szCs w:val="24"/>
+        </w:rPr>
+        <w:instrText xml:space="preserve"> PAGEREF _Toc389481269 \h </w:instrText>
+      </w:r>
+      <w:r>
+        <w:rPr>
+          <w:rFonts w:ascii="Times New Roman" w:hAnsi="Times New Roman" w:cs="Times New Roman"/>
+          <w:noProof/>
+          <w:sz w:val="24"/>
+          <w:szCs w:val="24"/>
+        </w:rPr>
+      </w:r>
+      <w:r>
+        <w:rPr>
+          <w:rFonts w:ascii="Times New Roman" w:hAnsi="Times New Roman" w:cs="Times New Roman"/>
+          <w:noProof/>
+          <w:sz w:val="24"/>
+          <w:szCs w:val="24"/>
+        </w:rPr>
+        <w:fldChar w:fldCharType="separate"/>
+      </w:r>
+      <w:r>
+        <w:rPr>
+          <w:rFonts w:ascii="Times New Roman" w:hAnsi="Times New Roman" w:cs="Times New Roman"/>
+          <w:noProof/>
+          <w:sz w:val="24"/>
+          <w:szCs w:val="24"/>
+        </w:rPr>
+        <w:t>10</w:t>
+      </w:r>
+      <w:r>
+        <w:rPr>
+          <w:rFonts w:ascii="Times New Roman" w:hAnsi="Times New Roman" w:cs="Times New Roman"/>
+          <w:noProof/>
+          <w:sz w:val="24"/>
+          <w:szCs w:val="24"/>
+        </w:rPr>
+        <w:fldChar w:fldCharType="end"/>
+      </w:r>
+    </w:p>
+    <w:p>
+      <w:pPr>
+        <w:pStyle w:val="Sumrio1"/>
+        <w:rPr>
+          <w:rFonts w:eastAsiaTheme="minorEastAsia"/>
           <w:b w:val="0"/>
-        </w:rPr>
+          <w:lang w:eastAsia="pt-BR"/>
+        </w:rPr>
+      </w:pPr>
+      <w:r>
+        <w:t>4 ANÁLISE DE TECNOLOGIAS/FERRAMENTAS</w:t>
+      </w:r>
+      <w:r>
+        <w:tab/>
+      </w:r>
+      <w:r>
         <w:fldChar w:fldCharType="begin"/>
       </w:r>
       <w:r>
-        <w:rPr>
+        <w:instrText xml:space="preserve"> PAGEREF _Toc389481270 \h </w:instrText>
+      </w:r>
+      <w:r>
+        <w:fldChar w:fldCharType="separate"/>
+      </w:r>
+      <w:r>
+        <w:t>11</w:t>
+      </w:r>
+      <w:r>
+        <w:fldChar w:fldCharType="end"/>
+      </w:r>
+    </w:p>
+    <w:p>
+      <w:pPr>
+        <w:pStyle w:val="Sumrio1"/>
+        <w:rPr>
+          <w:rFonts w:eastAsiaTheme="minorEastAsia"/>
           <w:b w:val="0"/>
-        </w:rPr>
-        <w:instrText xml:space="preserve"> PAGEREF _Toc389481264 \h </w:instrText>
-      </w:r>
-      <w:r>
-        <w:rPr>
+          <w:lang w:eastAsia="pt-BR"/>
+        </w:rPr>
+      </w:pPr>
+      <w:r>
+        <w:t>5 DESCRIÇÃO DA SOLUÇÃO</w:t>
+      </w:r>
+      <w:r>
+        <w:tab/>
+      </w:r>
+      <w:r>
+        <w:fldChar w:fldCharType="begin"/>
+      </w:r>
+      <w:r>
+        <w:instrText xml:space="preserve"> PAGEREF _Toc389481271 \h </w:instrText>
+      </w:r>
+      <w:r>
+        <w:fldChar w:fldCharType="separate"/>
+      </w:r>
+      <w:r>
+        <w:t>14</w:t>
+      </w:r>
+      <w:r>
+        <w:fldChar w:fldCharType="end"/>
+      </w:r>
+    </w:p>
+    <w:p>
+      <w:pPr>
+        <w:pStyle w:val="Sumrio1"/>
+        <w:rPr>
+          <w:rFonts w:eastAsiaTheme="minorEastAsia"/>
           <w:b w:val="0"/>
-        </w:rPr>
-      </w:r>
-      <w:r>
-        <w:rPr>
+          <w:lang w:eastAsia="pt-BR"/>
+        </w:rPr>
+      </w:pPr>
+      <w:r>
+        <w:t>6 ABORDAGEM DE DESENVOLVIMENTO</w:t>
+      </w:r>
+      <w:r>
+        <w:tab/>
+      </w:r>
+      <w:r>
+        <w:fldChar w:fldCharType="begin"/>
+      </w:r>
+      <w:r>
+        <w:instrText xml:space="preserve"> PAGEREF _Toc389481272 \h </w:instrText>
+      </w:r>
+      <w:r>
+        <w:fldChar w:fldCharType="separate"/>
+      </w:r>
+      <w:r>
+        <w:t>16</w:t>
+      </w:r>
+      <w:r>
+        <w:fldChar w:fldCharType="end"/>
+      </w:r>
+    </w:p>
+    <w:p>
+      <w:pPr>
+        <w:pStyle w:val="Sumrio1"/>
+        <w:rPr>
+          <w:rFonts w:eastAsiaTheme="minorEastAsia"/>
           <w:b w:val="0"/>
-        </w:rPr>
+          <w:lang w:eastAsia="pt-BR"/>
+        </w:rPr>
+      </w:pPr>
+      <w:r>
+        <w:t>7 ARQUITETURA DO SISTEMA</w:t>
+      </w:r>
+      <w:r>
+        <w:tab/>
+      </w:r>
+      <w:r>
+        <w:fldChar w:fldCharType="begin"/>
+      </w:r>
+      <w:r>
+        <w:instrText xml:space="preserve"> PAGEREF _Toc389481273 \h </w:instrText>
+      </w:r>
+      <w:r>
         <w:fldChar w:fldCharType="separate"/>
       </w:r>
       <w:r>
-        <w:rPr>
+        <w:t>18</w:t>
+      </w:r>
+      <w:r>
+        <w:fldChar w:fldCharType="end"/>
+      </w:r>
+    </w:p>
+    <w:p>
+      <w:pPr>
+        <w:pStyle w:val="Sumrio2"/>
+        <w:rPr>
+          <w:rFonts w:ascii="Times New Roman" w:eastAsiaTheme="minorEastAsia" w:hAnsi="Times New Roman" w:cs="Times New Roman"/>
+          <w:noProof/>
+          <w:sz w:val="24"/>
+          <w:szCs w:val="24"/>
+          <w:lang w:eastAsia="pt-BR"/>
+        </w:rPr>
+      </w:pPr>
+      <w:r>
+        <w:rPr>
+          <w:rFonts w:ascii="Times New Roman" w:hAnsi="Times New Roman" w:cs="Times New Roman"/>
+          <w:noProof/>
+          <w:sz w:val="24"/>
+          <w:szCs w:val="24"/>
+        </w:rPr>
+        <w:t>7.1 MODELAGEM FUNCIONAL</w:t>
+      </w:r>
+      <w:r>
+        <w:rPr>
+          <w:rFonts w:ascii="Times New Roman" w:hAnsi="Times New Roman" w:cs="Times New Roman"/>
+          <w:noProof/>
+          <w:sz w:val="24"/>
+          <w:szCs w:val="24"/>
+        </w:rPr>
+        <w:tab/>
+      </w:r>
+      <w:r>
+        <w:rPr>
+          <w:rFonts w:ascii="Times New Roman" w:hAnsi="Times New Roman" w:cs="Times New Roman"/>
+          <w:noProof/>
+          <w:sz w:val="24"/>
+          <w:szCs w:val="24"/>
+        </w:rPr>
+        <w:fldChar w:fldCharType="begin"/>
+      </w:r>
+      <w:r>
+        <w:rPr>
+          <w:rFonts w:ascii="Times New Roman" w:hAnsi="Times New Roman" w:cs="Times New Roman"/>
+          <w:noProof/>
+          <w:sz w:val="24"/>
+          <w:szCs w:val="24"/>
+        </w:rPr>
+        <w:instrText xml:space="preserve"> PAGEREF _Toc389481274 \h </w:instrText>
+      </w:r>
+      <w:r>
+        <w:rPr>
+          <w:rFonts w:ascii="Times New Roman" w:hAnsi="Times New Roman" w:cs="Times New Roman"/>
+          <w:noProof/>
+          <w:sz w:val="24"/>
+          <w:szCs w:val="24"/>
+        </w:rPr>
+      </w:r>
+      <w:r>
+        <w:rPr>
+          <w:rFonts w:ascii="Times New Roman" w:hAnsi="Times New Roman" w:cs="Times New Roman"/>
+          <w:noProof/>
+          <w:sz w:val="24"/>
+          <w:szCs w:val="24"/>
+        </w:rPr>
+        <w:fldChar w:fldCharType="separate"/>
+      </w:r>
+      <w:r>
+        <w:rPr>
+          <w:rFonts w:ascii="Times New Roman" w:hAnsi="Times New Roman" w:cs="Times New Roman"/>
+          <w:noProof/>
+          <w:sz w:val="24"/>
+          <w:szCs w:val="24"/>
+        </w:rPr>
+        <w:t>19</w:t>
+      </w:r>
+      <w:r>
+        <w:rPr>
+          <w:rFonts w:ascii="Times New Roman" w:hAnsi="Times New Roman" w:cs="Times New Roman"/>
+          <w:noProof/>
+          <w:sz w:val="24"/>
+          <w:szCs w:val="24"/>
+        </w:rPr>
+        <w:fldChar w:fldCharType="end"/>
+      </w:r>
+    </w:p>
+    <w:p>
+      <w:pPr>
+        <w:pStyle w:val="Sumrio2"/>
+        <w:rPr>
+          <w:rFonts w:ascii="Times New Roman" w:eastAsiaTheme="minorEastAsia" w:hAnsi="Times New Roman" w:cs="Times New Roman"/>
+          <w:noProof/>
+          <w:sz w:val="24"/>
+          <w:szCs w:val="24"/>
+          <w:lang w:eastAsia="pt-BR"/>
+        </w:rPr>
+      </w:pPr>
+      <w:r>
+        <w:rPr>
+          <w:rFonts w:ascii="Times New Roman" w:hAnsi="Times New Roman" w:cs="Times New Roman"/>
+          <w:noProof/>
+          <w:sz w:val="24"/>
+          <w:szCs w:val="24"/>
+        </w:rPr>
+        <w:t>7.2 MODELAGEM DE DADOS</w:t>
+      </w:r>
+      <w:r>
+        <w:rPr>
+          <w:rFonts w:ascii="Times New Roman" w:hAnsi="Times New Roman" w:cs="Times New Roman"/>
+          <w:noProof/>
+          <w:sz w:val="24"/>
+          <w:szCs w:val="24"/>
+        </w:rPr>
+        <w:tab/>
+      </w:r>
+      <w:r>
+        <w:rPr>
+          <w:rFonts w:ascii="Times New Roman" w:hAnsi="Times New Roman" w:cs="Times New Roman"/>
+          <w:noProof/>
+          <w:sz w:val="24"/>
+          <w:szCs w:val="24"/>
+        </w:rPr>
+        <w:fldChar w:fldCharType="begin"/>
+      </w:r>
+      <w:r>
+        <w:rPr>
+          <w:rFonts w:ascii="Times New Roman" w:hAnsi="Times New Roman" w:cs="Times New Roman"/>
+          <w:noProof/>
+          <w:sz w:val="24"/>
+          <w:szCs w:val="24"/>
+        </w:rPr>
+        <w:instrText xml:space="preserve"> PAGEREF _Toc389481275 \h </w:instrText>
+      </w:r>
+      <w:r>
+        <w:rPr>
+          <w:rFonts w:ascii="Times New Roman" w:hAnsi="Times New Roman" w:cs="Times New Roman"/>
+          <w:noProof/>
+          <w:sz w:val="24"/>
+          <w:szCs w:val="24"/>
+        </w:rPr>
+      </w:r>
+      <w:r>
+        <w:rPr>
+          <w:rFonts w:ascii="Times New Roman" w:hAnsi="Times New Roman" w:cs="Times New Roman"/>
+          <w:noProof/>
+          <w:sz w:val="24"/>
+          <w:szCs w:val="24"/>
+        </w:rPr>
+        <w:fldChar w:fldCharType="separate"/>
+      </w:r>
+      <w:r>
+        <w:rPr>
+          <w:rFonts w:ascii="Times New Roman" w:hAnsi="Times New Roman" w:cs="Times New Roman"/>
+          <w:noProof/>
+          <w:sz w:val="24"/>
+          <w:szCs w:val="24"/>
+        </w:rPr>
+        <w:t>20</w:t>
+      </w:r>
+      <w:r>
+        <w:rPr>
+          <w:rFonts w:ascii="Times New Roman" w:hAnsi="Times New Roman" w:cs="Times New Roman"/>
+          <w:noProof/>
+          <w:sz w:val="24"/>
+          <w:szCs w:val="24"/>
+        </w:rPr>
+        <w:fldChar w:fldCharType="end"/>
+      </w:r>
+    </w:p>
+    <w:p>
+      <w:pPr>
+        <w:pStyle w:val="Sumrio2"/>
+        <w:rPr>
+          <w:rFonts w:ascii="Times New Roman" w:eastAsiaTheme="minorEastAsia" w:hAnsi="Times New Roman" w:cs="Times New Roman"/>
+          <w:noProof/>
+          <w:sz w:val="24"/>
+          <w:szCs w:val="24"/>
+          <w:lang w:eastAsia="pt-BR"/>
+        </w:rPr>
+      </w:pPr>
+      <w:r>
+        <w:rPr>
+          <w:rFonts w:ascii="Times New Roman" w:hAnsi="Times New Roman" w:cs="Times New Roman"/>
+          <w:noProof/>
+          <w:sz w:val="24"/>
+          <w:szCs w:val="24"/>
+        </w:rPr>
+        <w:t>7.3 MODELAGEM DE INTERFACE GRÁFICA DO USUÁRIO</w:t>
+      </w:r>
+      <w:r>
+        <w:rPr>
+          <w:rFonts w:ascii="Times New Roman" w:hAnsi="Times New Roman" w:cs="Times New Roman"/>
+          <w:noProof/>
+          <w:sz w:val="24"/>
+          <w:szCs w:val="24"/>
+        </w:rPr>
+        <w:tab/>
+      </w:r>
+      <w:r>
+        <w:rPr>
+          <w:rFonts w:ascii="Times New Roman" w:hAnsi="Times New Roman" w:cs="Times New Roman"/>
+          <w:noProof/>
+          <w:sz w:val="24"/>
+          <w:szCs w:val="24"/>
+        </w:rPr>
+        <w:fldChar w:fldCharType="begin"/>
+      </w:r>
+      <w:r>
+        <w:rPr>
+          <w:rFonts w:ascii="Times New Roman" w:hAnsi="Times New Roman" w:cs="Times New Roman"/>
+          <w:noProof/>
+          <w:sz w:val="24"/>
+          <w:szCs w:val="24"/>
+        </w:rPr>
+        <w:instrText xml:space="preserve"> PAGEREF _Toc389481276 \h </w:instrText>
+      </w:r>
+      <w:r>
+        <w:rPr>
+          <w:rFonts w:ascii="Times New Roman" w:hAnsi="Times New Roman" w:cs="Times New Roman"/>
+          <w:noProof/>
+          <w:sz w:val="24"/>
+          <w:szCs w:val="24"/>
+        </w:rPr>
+      </w:r>
+      <w:r>
+        <w:rPr>
+          <w:rFonts w:ascii="Times New Roman" w:hAnsi="Times New Roman" w:cs="Times New Roman"/>
+          <w:noProof/>
+          <w:sz w:val="24"/>
+          <w:szCs w:val="24"/>
+        </w:rPr>
+        <w:fldChar w:fldCharType="separate"/>
+      </w:r>
+      <w:r>
+        <w:rPr>
+          <w:rFonts w:ascii="Times New Roman" w:hAnsi="Times New Roman" w:cs="Times New Roman"/>
+          <w:noProof/>
+          <w:sz w:val="24"/>
+          <w:szCs w:val="24"/>
+        </w:rPr>
+        <w:t>20</w:t>
+      </w:r>
+      <w:r>
+        <w:rPr>
+          <w:rFonts w:ascii="Times New Roman" w:hAnsi="Times New Roman" w:cs="Times New Roman"/>
+          <w:noProof/>
+          <w:sz w:val="24"/>
+          <w:szCs w:val="24"/>
+        </w:rPr>
+        <w:fldChar w:fldCharType="end"/>
+      </w:r>
+    </w:p>
+    <w:p>
+      <w:pPr>
+        <w:pStyle w:val="Sumrio2"/>
+        <w:rPr>
+          <w:rFonts w:ascii="Times New Roman" w:eastAsiaTheme="minorEastAsia" w:hAnsi="Times New Roman" w:cs="Times New Roman"/>
+          <w:noProof/>
+          <w:sz w:val="24"/>
+          <w:szCs w:val="24"/>
+          <w:lang w:eastAsia="pt-BR"/>
+        </w:rPr>
+      </w:pPr>
+      <w:r>
+        <w:rPr>
+          <w:rFonts w:ascii="Times New Roman" w:hAnsi="Times New Roman" w:cs="Times New Roman"/>
+          <w:noProof/>
+          <w:sz w:val="24"/>
+          <w:szCs w:val="24"/>
+        </w:rPr>
+        <w:t>7.4 CONEXÕES DE HARDWARE</w:t>
+      </w:r>
+      <w:r>
+        <w:rPr>
+          <w:rFonts w:ascii="Times New Roman" w:hAnsi="Times New Roman" w:cs="Times New Roman"/>
+          <w:noProof/>
+          <w:sz w:val="24"/>
+          <w:szCs w:val="24"/>
+        </w:rPr>
+        <w:tab/>
+      </w:r>
+      <w:r>
+        <w:rPr>
+          <w:rFonts w:ascii="Times New Roman" w:hAnsi="Times New Roman" w:cs="Times New Roman"/>
+          <w:noProof/>
+          <w:sz w:val="24"/>
+          <w:szCs w:val="24"/>
+        </w:rPr>
+        <w:fldChar w:fldCharType="begin"/>
+      </w:r>
+      <w:r>
+        <w:rPr>
+          <w:rFonts w:ascii="Times New Roman" w:hAnsi="Times New Roman" w:cs="Times New Roman"/>
+          <w:noProof/>
+          <w:sz w:val="24"/>
+          <w:szCs w:val="24"/>
+        </w:rPr>
+        <w:instrText xml:space="preserve"> PAGEREF _Toc389481277 \h </w:instrText>
+      </w:r>
+      <w:r>
+        <w:rPr>
+          <w:rFonts w:ascii="Times New Roman" w:hAnsi="Times New Roman" w:cs="Times New Roman"/>
+          <w:noProof/>
+          <w:sz w:val="24"/>
+          <w:szCs w:val="24"/>
+        </w:rPr>
+      </w:r>
+      <w:r>
+        <w:rPr>
+          <w:rFonts w:ascii="Times New Roman" w:hAnsi="Times New Roman" w:cs="Times New Roman"/>
+          <w:noProof/>
+          <w:sz w:val="24"/>
+          <w:szCs w:val="24"/>
+        </w:rPr>
+        <w:fldChar w:fldCharType="separate"/>
+      </w:r>
+      <w:r>
+        <w:rPr>
+          <w:rFonts w:ascii="Times New Roman" w:hAnsi="Times New Roman" w:cs="Times New Roman"/>
+          <w:noProof/>
+          <w:sz w:val="24"/>
+          <w:szCs w:val="24"/>
+        </w:rPr>
+        <w:t>21</w:t>
+      </w:r>
+      <w:r>
+        <w:rPr>
+          <w:rFonts w:ascii="Times New Roman" w:hAnsi="Times New Roman" w:cs="Times New Roman"/>
+          <w:noProof/>
+          <w:sz w:val="24"/>
+          <w:szCs w:val="24"/>
+        </w:rPr>
+        <w:fldChar w:fldCharType="end"/>
+      </w:r>
+    </w:p>
+    <w:p>
+      <w:pPr>
+        <w:pStyle w:val="Sumrio1"/>
+        <w:rPr>
+          <w:rFonts w:eastAsiaTheme="minorEastAsia"/>
           <w:b w:val="0"/>
-        </w:rPr>
-        <w:t>5</w:t>
-      </w:r>
-      <w:r>
-        <w:rPr>
+          <w:lang w:eastAsia="pt-BR"/>
+        </w:rPr>
+      </w:pPr>
+      <w:r>
+        <w:t>8 VALIDAÇÃO</w:t>
+      </w:r>
+      <w:r>
+        <w:tab/>
+      </w:r>
+      <w:r>
+        <w:fldChar w:fldCharType="begin"/>
+      </w:r>
+      <w:r>
+        <w:instrText xml:space="preserve"> PAGEREF _Toc389481278 \h </w:instrText>
+      </w:r>
+      <w:r>
+        <w:fldChar w:fldCharType="separate"/>
+      </w:r>
+      <w:r>
+        <w:t>23</w:t>
+      </w:r>
+      <w:r>
+        <w:fldChar w:fldCharType="end"/>
+      </w:r>
+    </w:p>
+    <w:p>
+      <w:pPr>
+        <w:pStyle w:val="Sumrio2"/>
+        <w:rPr>
+          <w:rFonts w:ascii="Times New Roman" w:eastAsiaTheme="minorEastAsia" w:hAnsi="Times New Roman" w:cs="Times New Roman"/>
+          <w:noProof/>
+          <w:sz w:val="24"/>
+          <w:szCs w:val="24"/>
+          <w:lang w:eastAsia="pt-BR"/>
+        </w:rPr>
+      </w:pPr>
+      <w:r>
+        <w:rPr>
+          <w:rFonts w:ascii="Times New Roman" w:hAnsi="Times New Roman" w:cs="Times New Roman"/>
+          <w:noProof/>
+          <w:sz w:val="24"/>
+          <w:szCs w:val="24"/>
+        </w:rPr>
+        <w:t>8.1 ESTRATÉGIA</w:t>
+      </w:r>
+      <w:r>
+        <w:rPr>
+          <w:rFonts w:ascii="Times New Roman" w:hAnsi="Times New Roman" w:cs="Times New Roman"/>
+          <w:noProof/>
+          <w:sz w:val="24"/>
+          <w:szCs w:val="24"/>
+        </w:rPr>
+        <w:tab/>
+      </w:r>
+      <w:r>
+        <w:rPr>
+          <w:rFonts w:ascii="Times New Roman" w:hAnsi="Times New Roman" w:cs="Times New Roman"/>
+          <w:noProof/>
+          <w:sz w:val="24"/>
+          <w:szCs w:val="24"/>
+        </w:rPr>
+        <w:fldChar w:fldCharType="begin"/>
+      </w:r>
+      <w:r>
+        <w:rPr>
+          <w:rFonts w:ascii="Times New Roman" w:hAnsi="Times New Roman" w:cs="Times New Roman"/>
+          <w:noProof/>
+          <w:sz w:val="24"/>
+          <w:szCs w:val="24"/>
+        </w:rPr>
+        <w:instrText xml:space="preserve"> PAGEREF _Toc389481279 \h </w:instrText>
+      </w:r>
+      <w:r>
+        <w:rPr>
+          <w:rFonts w:ascii="Times New Roman" w:hAnsi="Times New Roman" w:cs="Times New Roman"/>
+          <w:noProof/>
+          <w:sz w:val="24"/>
+          <w:szCs w:val="24"/>
+        </w:rPr>
+      </w:r>
+      <w:r>
+        <w:rPr>
+          <w:rFonts w:ascii="Times New Roman" w:hAnsi="Times New Roman" w:cs="Times New Roman"/>
+          <w:noProof/>
+          <w:sz w:val="24"/>
+          <w:szCs w:val="24"/>
+        </w:rPr>
+        <w:fldChar w:fldCharType="separate"/>
+      </w:r>
+      <w:r>
+        <w:rPr>
+          <w:rFonts w:ascii="Times New Roman" w:hAnsi="Times New Roman" w:cs="Times New Roman"/>
+          <w:noProof/>
+          <w:sz w:val="24"/>
+          <w:szCs w:val="24"/>
+        </w:rPr>
+        <w:t>23</w:t>
+      </w:r>
+      <w:r>
+        <w:rPr>
+          <w:rFonts w:ascii="Times New Roman" w:hAnsi="Times New Roman" w:cs="Times New Roman"/>
+          <w:noProof/>
+          <w:sz w:val="24"/>
+          <w:szCs w:val="24"/>
+        </w:rPr>
+        <w:fldChar w:fldCharType="end"/>
+      </w:r>
+    </w:p>
+    <w:p>
+      <w:pPr>
+        <w:pStyle w:val="Sumrio1"/>
+        <w:rPr>
+          <w:rFonts w:eastAsiaTheme="minorEastAsia"/>
           <w:b w:val="0"/>
-        </w:rPr>
+          <w:lang w:eastAsia="pt-BR"/>
+        </w:rPr>
+      </w:pPr>
+      <w:r>
+        <w:t>9 CRONOGRAMA</w:t>
+      </w:r>
+      <w:r>
+        <w:tab/>
+      </w:r>
+      <w:r>
+        <w:fldChar w:fldCharType="begin"/>
+      </w:r>
+      <w:r>
+        <w:instrText xml:space="preserve"> PAGEREF _Toc389481280 \h </w:instrText>
+      </w:r>
+      <w:r>
+        <w:fldChar w:fldCharType="separate"/>
+      </w:r>
+      <w:r>
+        <w:t>24</w:t>
+      </w:r>
+      <w:r>
         <w:fldChar w:fldCharType="end"/>
       </w:r>
     </w:p>
@@ -3637,706 +4550,8 @@
       <w:pPr>
         <w:pStyle w:val="Sumrio1"/>
         <w:rPr>
-          <w:rFonts w:asciiTheme="minorHAnsi" w:eastAsiaTheme="minorEastAsia" w:hAnsiTheme="minorHAnsi" w:cstheme="minorBidi"/>
+          <w:rFonts w:eastAsiaTheme="minorEastAsia"/>
           <w:b w:val="0"/>
-          <w:sz w:val="22"/>
-          <w:szCs w:val="22"/>
-          <w:lang w:eastAsia="pt-BR"/>
-        </w:rPr>
-      </w:pPr>
-      <w:r>
-        <w:t>1 APRESENTAÇÃO GERAL DO PROJETO</w:t>
-      </w:r>
-      <w:r>
-        <w:tab/>
-      </w:r>
-      <w:r>
-        <w:fldChar w:fldCharType="begin"/>
-      </w:r>
-      <w:r>
-        <w:instrText xml:space="preserve"> PAGEREF _Toc389481265 \h </w:instrText>
-      </w:r>
-      <w:r>
-        <w:fldChar w:fldCharType="separate"/>
-      </w:r>
-      <w:r>
-        <w:t>7</w:t>
-      </w:r>
-      <w:r>
-        <w:fldChar w:fldCharType="end"/>
-      </w:r>
-    </w:p>
-    <w:p>
-      <w:pPr>
-        <w:pStyle w:val="Sumrio1"/>
-        <w:rPr>
-          <w:rFonts w:asciiTheme="minorHAnsi" w:eastAsiaTheme="minorEastAsia" w:hAnsiTheme="minorHAnsi" w:cstheme="minorBidi"/>
-          <w:b w:val="0"/>
-          <w:sz w:val="22"/>
-          <w:szCs w:val="22"/>
-          <w:lang w:eastAsia="pt-BR"/>
-        </w:rPr>
-      </w:pPr>
-      <w:r>
-        <w:t>2 DEFINIÇÃO DO PROBLEMA</w:t>
-      </w:r>
-      <w:r>
-        <w:tab/>
-      </w:r>
-      <w:r>
-        <w:fldChar w:fldCharType="begin"/>
-      </w:r>
-      <w:r>
-        <w:instrText xml:space="preserve"> PAGEREF _Toc389481266 \h </w:instrText>
-      </w:r>
-      <w:r>
-        <w:fldChar w:fldCharType="separate"/>
-      </w:r>
-      <w:r>
-        <w:t>8</w:t>
-      </w:r>
-      <w:r>
-        <w:fldChar w:fldCharType="end"/>
-      </w:r>
-    </w:p>
-    <w:p>
-      <w:pPr>
-        <w:pStyle w:val="Sumrio1"/>
-        <w:rPr>
-          <w:rFonts w:asciiTheme="minorHAnsi" w:eastAsiaTheme="minorEastAsia" w:hAnsiTheme="minorHAnsi" w:cstheme="minorBidi"/>
-          <w:b w:val="0"/>
-          <w:sz w:val="22"/>
-          <w:szCs w:val="22"/>
-          <w:lang w:eastAsia="pt-BR"/>
-        </w:rPr>
-      </w:pPr>
-      <w:r>
-        <w:t>3 OBJETIVOS</w:t>
-      </w:r>
-      <w:r>
-        <w:tab/>
-      </w:r>
-      <w:r>
-        <w:fldChar w:fldCharType="begin"/>
-      </w:r>
-      <w:r>
-        <w:instrText xml:space="preserve"> PAGEREF _Toc389481267 \h </w:instrText>
-      </w:r>
-      <w:r>
-        <w:fldChar w:fldCharType="separate"/>
-      </w:r>
-      <w:r>
-        <w:t>10</w:t>
-      </w:r>
-      <w:r>
-        <w:fldChar w:fldCharType="end"/>
-      </w:r>
-    </w:p>
-    <w:p>
-      <w:pPr>
-        <w:pStyle w:val="Sumrio2"/>
-        <w:rPr>
-          <w:rFonts w:eastAsiaTheme="minorEastAsia"/>
-          <w:noProof/>
-          <w:lang w:eastAsia="pt-BR"/>
-        </w:rPr>
-      </w:pPr>
-      <w:r>
-        <w:rPr>
-          <w:noProof/>
-        </w:rPr>
-        <w:t>3.1 OBJETIVO GERAL</w:t>
-      </w:r>
-      <w:r>
-        <w:rPr>
-          <w:noProof/>
-        </w:rPr>
-        <w:tab/>
-      </w:r>
-      <w:r>
-        <w:rPr>
-          <w:noProof/>
-        </w:rPr>
-        <w:fldChar w:fldCharType="begin"/>
-      </w:r>
-      <w:r>
-        <w:rPr>
-          <w:noProof/>
-        </w:rPr>
-        <w:instrText xml:space="preserve"> PAGEREF _Toc389481268 \h </w:instrText>
-      </w:r>
-      <w:r>
-        <w:rPr>
-          <w:noProof/>
-        </w:rPr>
-      </w:r>
-      <w:r>
-        <w:rPr>
-          <w:noProof/>
-        </w:rPr>
-        <w:fldChar w:fldCharType="separate"/>
-      </w:r>
-      <w:r>
-        <w:rPr>
-          <w:noProof/>
-        </w:rPr>
-        <w:t>10</w:t>
-      </w:r>
-      <w:r>
-        <w:rPr>
-          <w:noProof/>
-        </w:rPr>
-        <w:fldChar w:fldCharType="end"/>
-      </w:r>
-    </w:p>
-    <w:p>
-      <w:pPr>
-        <w:pStyle w:val="Sumrio2"/>
-        <w:rPr>
-          <w:rFonts w:eastAsiaTheme="minorEastAsia"/>
-          <w:noProof/>
-          <w:lang w:eastAsia="pt-BR"/>
-        </w:rPr>
-      </w:pPr>
-      <w:r>
-        <w:rPr>
-          <w:noProof/>
-        </w:rPr>
-        <w:t>3.2 OBJETIVOS ESPECÍFICOS</w:t>
-      </w:r>
-      <w:r>
-        <w:rPr>
-          <w:noProof/>
-        </w:rPr>
-        <w:tab/>
-      </w:r>
-      <w:r>
-        <w:rPr>
-          <w:noProof/>
-        </w:rPr>
-        <w:fldChar w:fldCharType="begin"/>
-      </w:r>
-      <w:r>
-        <w:rPr>
-          <w:noProof/>
-        </w:rPr>
-        <w:instrText xml:space="preserve"> PAGEREF _Toc389481269 \h </w:instrText>
-      </w:r>
-      <w:r>
-        <w:rPr>
-          <w:noProof/>
-        </w:rPr>
-      </w:r>
-      <w:r>
-        <w:rPr>
-          <w:noProof/>
-        </w:rPr>
-        <w:fldChar w:fldCharType="separate"/>
-      </w:r>
-      <w:r>
-        <w:rPr>
-          <w:noProof/>
-        </w:rPr>
-        <w:t>10</w:t>
-      </w:r>
-      <w:r>
-        <w:rPr>
-          <w:noProof/>
-        </w:rPr>
-        <w:fldChar w:fldCharType="end"/>
-      </w:r>
-    </w:p>
-    <w:p>
-      <w:pPr>
-        <w:pStyle w:val="Sumrio1"/>
-        <w:rPr>
-          <w:rFonts w:asciiTheme="minorHAnsi" w:eastAsiaTheme="minorEastAsia" w:hAnsiTheme="minorHAnsi" w:cstheme="minorBidi"/>
-          <w:b w:val="0"/>
-          <w:sz w:val="22"/>
-          <w:szCs w:val="22"/>
-          <w:lang w:eastAsia="pt-BR"/>
-        </w:rPr>
-      </w:pPr>
-      <w:r>
-        <w:t>4 ANÁLISE DE TECNOLOGIAS/FERRAMENTAS</w:t>
-      </w:r>
-      <w:r>
-        <w:tab/>
-      </w:r>
-      <w:r>
-        <w:fldChar w:fldCharType="begin"/>
-      </w:r>
-      <w:r>
-        <w:instrText xml:space="preserve"> PAGEREF _Toc389481270 \h </w:instrText>
-      </w:r>
-      <w:r>
-        <w:fldChar w:fldCharType="separate"/>
-      </w:r>
-      <w:r>
-        <w:t>11</w:t>
-      </w:r>
-      <w:r>
-        <w:fldChar w:fldCharType="end"/>
-      </w:r>
-    </w:p>
-    <w:p>
-      <w:pPr>
-        <w:pStyle w:val="Sumrio1"/>
-        <w:rPr>
-          <w:rFonts w:asciiTheme="minorHAnsi" w:eastAsiaTheme="minorEastAsia" w:hAnsiTheme="minorHAnsi" w:cstheme="minorBidi"/>
-          <w:b w:val="0"/>
-          <w:sz w:val="22"/>
-          <w:szCs w:val="22"/>
-          <w:lang w:eastAsia="pt-BR"/>
-        </w:rPr>
-      </w:pPr>
-      <w:r>
-        <w:t>5 DESCRIÇÃO DA SOLUÇÃO</w:t>
-      </w:r>
-      <w:r>
-        <w:tab/>
-      </w:r>
-      <w:r>
-        <w:fldChar w:fldCharType="begin"/>
-      </w:r>
-      <w:r>
-        <w:instrText xml:space="preserve"> PAGEREF _Toc389481271 \h </w:instrText>
-      </w:r>
-      <w:r>
-        <w:fldChar w:fldCharType="separate"/>
-      </w:r>
-      <w:r>
-        <w:t>14</w:t>
-      </w:r>
-      <w:r>
-        <w:fldChar w:fldCharType="end"/>
-      </w:r>
-    </w:p>
-    <w:p>
-      <w:pPr>
-        <w:pStyle w:val="Sumrio1"/>
-        <w:rPr>
-          <w:rFonts w:asciiTheme="minorHAnsi" w:eastAsiaTheme="minorEastAsia" w:hAnsiTheme="minorHAnsi" w:cstheme="minorBidi"/>
-          <w:b w:val="0"/>
-          <w:sz w:val="22"/>
-          <w:szCs w:val="22"/>
-          <w:lang w:eastAsia="pt-BR"/>
-        </w:rPr>
-      </w:pPr>
-      <w:r>
-        <w:t>6 ABORDAGEM DE DESENVOLVIMENTO</w:t>
-      </w:r>
-      <w:r>
-        <w:tab/>
-      </w:r>
-      <w:r>
-        <w:fldChar w:fldCharType="begin"/>
-      </w:r>
-      <w:r>
-        <w:instrText xml:space="preserve"> PAGEREF _Toc389481272 \h </w:instrText>
-      </w:r>
-      <w:r>
-        <w:fldChar w:fldCharType="separate"/>
-      </w:r>
-      <w:r>
-        <w:t>16</w:t>
-      </w:r>
-      <w:r>
-        <w:fldChar w:fldCharType="end"/>
-      </w:r>
-    </w:p>
-    <w:p>
-      <w:pPr>
-        <w:pStyle w:val="Sumrio1"/>
-        <w:rPr>
-          <w:rFonts w:asciiTheme="minorHAnsi" w:eastAsiaTheme="minorEastAsia" w:hAnsiTheme="minorHAnsi" w:cstheme="minorBidi"/>
-          <w:b w:val="0"/>
-          <w:sz w:val="22"/>
-          <w:szCs w:val="22"/>
-          <w:lang w:eastAsia="pt-BR"/>
-        </w:rPr>
-      </w:pPr>
-      <w:r>
-        <w:t>7 ARQUITETURA DO SISTEMA</w:t>
-      </w:r>
-      <w:r>
-        <w:tab/>
-      </w:r>
-      <w:r>
-        <w:fldChar w:fldCharType="begin"/>
-      </w:r>
-      <w:r>
-        <w:instrText xml:space="preserve"> PAGEREF _Toc389481273 \h </w:instrText>
-      </w:r>
-      <w:r>
-        <w:fldChar w:fldCharType="separate"/>
-      </w:r>
-      <w:r>
-        <w:t>18</w:t>
-      </w:r>
-      <w:r>
-        <w:fldChar w:fldCharType="end"/>
-      </w:r>
-    </w:p>
-    <w:p>
-      <w:pPr>
-        <w:pStyle w:val="Sumrio2"/>
-        <w:rPr>
-          <w:rFonts w:eastAsiaTheme="minorEastAsia"/>
-          <w:noProof/>
-          <w:lang w:eastAsia="pt-BR"/>
-        </w:rPr>
-      </w:pPr>
-      <w:r>
-        <w:rPr>
-          <w:noProof/>
-        </w:rPr>
-        <w:t>7.1 MODELAGEM FUNCIONAL</w:t>
-      </w:r>
-      <w:r>
-        <w:rPr>
-          <w:noProof/>
-        </w:rPr>
-        <w:tab/>
-      </w:r>
-      <w:r>
-        <w:rPr>
-          <w:noProof/>
-        </w:rPr>
-        <w:fldChar w:fldCharType="begin"/>
-      </w:r>
-      <w:r>
-        <w:rPr>
-          <w:noProof/>
-        </w:rPr>
-        <w:instrText xml:space="preserve"> PAGEREF _Toc389481274 \h </w:instrText>
-      </w:r>
-      <w:r>
-        <w:rPr>
-          <w:noProof/>
-        </w:rPr>
-      </w:r>
-      <w:r>
-        <w:rPr>
-          <w:noProof/>
-        </w:rPr>
-        <w:fldChar w:fldCharType="separate"/>
-      </w:r>
-      <w:r>
-        <w:rPr>
-          <w:noProof/>
-        </w:rPr>
-        <w:t>19</w:t>
-      </w:r>
-      <w:r>
-        <w:rPr>
-          <w:noProof/>
-        </w:rPr>
-        <w:fldChar w:fldCharType="end"/>
-      </w:r>
-    </w:p>
-    <w:p>
-      <w:pPr>
-        <w:pStyle w:val="Sumrio2"/>
-        <w:rPr>
-          <w:rFonts w:eastAsiaTheme="minorEastAsia"/>
-          <w:noProof/>
-          <w:lang w:eastAsia="pt-BR"/>
-        </w:rPr>
-      </w:pPr>
-      <w:r>
-        <w:rPr>
-          <w:noProof/>
-        </w:rPr>
-        <w:t>7.2 MODELAGEM DE DADOS</w:t>
-      </w:r>
-      <w:r>
-        <w:rPr>
-          <w:noProof/>
-        </w:rPr>
-        <w:tab/>
-      </w:r>
-      <w:r>
-        <w:rPr>
-          <w:noProof/>
-        </w:rPr>
-        <w:fldChar w:fldCharType="begin"/>
-      </w:r>
-      <w:r>
-        <w:rPr>
-          <w:noProof/>
-        </w:rPr>
-        <w:instrText xml:space="preserve"> PAGEREF _Toc389481275 \h </w:instrText>
-      </w:r>
-      <w:r>
-        <w:rPr>
-          <w:noProof/>
-        </w:rPr>
-      </w:r>
-      <w:r>
-        <w:rPr>
-          <w:noProof/>
-        </w:rPr>
-        <w:fldChar w:fldCharType="separate"/>
-      </w:r>
-      <w:r>
-        <w:rPr>
-          <w:noProof/>
-        </w:rPr>
-        <w:t>20</w:t>
-      </w:r>
-      <w:r>
-        <w:rPr>
-          <w:noProof/>
-        </w:rPr>
-        <w:fldChar w:fldCharType="end"/>
-      </w:r>
-    </w:p>
-    <w:p>
-      <w:pPr>
-        <w:pStyle w:val="Sumrio2"/>
-        <w:rPr>
-          <w:rFonts w:eastAsiaTheme="minorEastAsia"/>
-          <w:noProof/>
-          <w:lang w:eastAsia="pt-BR"/>
-        </w:rPr>
-      </w:pPr>
-      <w:r>
-        <w:rPr>
-          <w:noProof/>
-        </w:rPr>
-        <w:t>7.3 MODELAGEM DE INTERFACE GRÁFICA DO USUÁRIO</w:t>
-      </w:r>
-      <w:r>
-        <w:rPr>
-          <w:noProof/>
-        </w:rPr>
-        <w:tab/>
-      </w:r>
-      <w:r>
-        <w:rPr>
-          <w:noProof/>
-        </w:rPr>
-        <w:fldChar w:fldCharType="begin"/>
-      </w:r>
-      <w:r>
-        <w:rPr>
-          <w:noProof/>
-        </w:rPr>
-        <w:instrText xml:space="preserve"> PAGEREF _Toc389481276 \h </w:instrText>
-      </w:r>
-      <w:r>
-        <w:rPr>
-          <w:noProof/>
-        </w:rPr>
-      </w:r>
-      <w:r>
-        <w:rPr>
-          <w:noProof/>
-        </w:rPr>
-        <w:fldChar w:fldCharType="separate"/>
-      </w:r>
-      <w:r>
-        <w:rPr>
-          <w:noProof/>
-        </w:rPr>
-        <w:t>20</w:t>
-      </w:r>
-      <w:r>
-        <w:rPr>
-          <w:noProof/>
-        </w:rPr>
-        <w:fldChar w:fldCharType="end"/>
-      </w:r>
-    </w:p>
-    <w:p>
-      <w:pPr>
-        <w:pStyle w:val="Sumrio2"/>
-        <w:rPr>
-          <w:rFonts w:eastAsiaTheme="minorEastAsia"/>
-          <w:noProof/>
-          <w:lang w:eastAsia="pt-BR"/>
-        </w:rPr>
-      </w:pPr>
-      <w:r>
-        <w:rPr>
-          <w:noProof/>
-        </w:rPr>
-        <w:t>7.4 CONEXÕES DE HARDWARE</w:t>
-      </w:r>
-      <w:r>
-        <w:rPr>
-          <w:noProof/>
-        </w:rPr>
-        <w:tab/>
-      </w:r>
-      <w:r>
-        <w:rPr>
-          <w:noProof/>
-        </w:rPr>
-        <w:fldChar w:fldCharType="begin"/>
-      </w:r>
-      <w:r>
-        <w:rPr>
-          <w:noProof/>
-        </w:rPr>
-        <w:instrText xml:space="preserve"> PAGEREF _Toc389481277 \h </w:instrText>
-      </w:r>
-      <w:r>
-        <w:rPr>
-          <w:noProof/>
-        </w:rPr>
-      </w:r>
-      <w:r>
-        <w:rPr>
-          <w:noProof/>
-        </w:rPr>
-        <w:fldChar w:fldCharType="separate"/>
-      </w:r>
-      <w:r>
-        <w:rPr>
-          <w:noProof/>
-        </w:rPr>
-        <w:t>21</w:t>
-      </w:r>
-      <w:r>
-        <w:rPr>
-          <w:noProof/>
-        </w:rPr>
-        <w:fldChar w:fldCharType="end"/>
-      </w:r>
-    </w:p>
-    <w:p>
-      <w:pPr>
-        <w:pStyle w:val="Sumrio1"/>
-        <w:rPr>
-          <w:rFonts w:asciiTheme="minorHAnsi" w:eastAsiaTheme="minorEastAsia" w:hAnsiTheme="minorHAnsi" w:cstheme="minorBidi"/>
-          <w:b w:val="0"/>
-          <w:sz w:val="22"/>
-          <w:szCs w:val="22"/>
-          <w:lang w:eastAsia="pt-BR"/>
-        </w:rPr>
-      </w:pPr>
-      <w:r>
-        <w:t>8 VALIDAÇÃO</w:t>
-      </w:r>
-      <w:r>
-        <w:tab/>
-      </w:r>
-      <w:r>
-        <w:fldChar w:fldCharType="begin"/>
-      </w:r>
-      <w:r>
-        <w:instrText xml:space="preserve"> PAGEREF _Toc389481278 \h </w:instrText>
-      </w:r>
-      <w:r>
-        <w:fldChar w:fldCharType="separate"/>
-      </w:r>
-      <w:r>
-        <w:t>23</w:t>
-      </w:r>
-      <w:r>
-        <w:fldChar w:fldCharType="end"/>
-      </w:r>
-    </w:p>
-    <w:p>
-      <w:pPr>
-        <w:pStyle w:val="Sumrio2"/>
-        <w:rPr>
-          <w:rFonts w:eastAsiaTheme="minorEastAsia"/>
-          <w:noProof/>
-          <w:lang w:eastAsia="pt-BR"/>
-        </w:rPr>
-      </w:pPr>
-      <w:r>
-        <w:rPr>
-          <w:noProof/>
-        </w:rPr>
-        <w:t>8.1 ESTRATÉGIA</w:t>
-      </w:r>
-      <w:r>
-        <w:rPr>
-          <w:noProof/>
-        </w:rPr>
-        <w:tab/>
-      </w:r>
-      <w:r>
-        <w:rPr>
-          <w:noProof/>
-        </w:rPr>
-        <w:fldChar w:fldCharType="begin"/>
-      </w:r>
-      <w:r>
-        <w:rPr>
-          <w:noProof/>
-        </w:rPr>
-        <w:instrText xml:space="preserve"> PAGEREF _Toc389481279 \h </w:instrText>
-      </w:r>
-      <w:r>
-        <w:rPr>
-          <w:noProof/>
-        </w:rPr>
-      </w:r>
-      <w:r>
-        <w:rPr>
-          <w:noProof/>
-        </w:rPr>
-        <w:fldChar w:fldCharType="separate"/>
-      </w:r>
-      <w:r>
-        <w:rPr>
-          <w:noProof/>
-        </w:rPr>
-        <w:t>23</w:t>
-      </w:r>
-      <w:r>
-        <w:rPr>
-          <w:noProof/>
-        </w:rPr>
-        <w:fldChar w:fldCharType="end"/>
-      </w:r>
-    </w:p>
-    <w:p>
-      <w:pPr>
-        <w:pStyle w:val="Sumrio1"/>
-        <w:rPr>
-          <w:rFonts w:asciiTheme="minorHAnsi" w:eastAsiaTheme="minorEastAsia" w:hAnsiTheme="minorHAnsi" w:cstheme="minorBidi"/>
-          <w:b w:val="0"/>
-          <w:sz w:val="22"/>
-          <w:szCs w:val="22"/>
-          <w:lang w:eastAsia="pt-BR"/>
-        </w:rPr>
-      </w:pPr>
-      <w:r>
-        <w:t>9 CRONOGRAMA</w:t>
-      </w:r>
-      <w:r>
-        <w:tab/>
-      </w:r>
-      <w:r>
-        <w:fldChar w:fldCharType="begin"/>
-      </w:r>
-      <w:r>
-        <w:instrText xml:space="preserve"> PAGEREF _Toc389481280 \h </w:instrText>
-      </w:r>
-      <w:r>
-        <w:fldChar w:fldCharType="separate"/>
-      </w:r>
-      <w:r>
-        <w:t>24</w:t>
-      </w:r>
-      <w:r>
-        <w:fldChar w:fldCharType="end"/>
-      </w:r>
-    </w:p>
-    <w:p>
-      <w:pPr>
-        <w:pStyle w:val="Sumrio1"/>
-        <w:rPr>
-          <w:rFonts w:asciiTheme="minorHAnsi" w:eastAsiaTheme="minorEastAsia" w:hAnsiTheme="minorHAnsi" w:cstheme="minorBidi"/>
-          <w:b w:val="0"/>
-          <w:sz w:val="22"/>
-          <w:szCs w:val="22"/>
           <w:lang w:eastAsia="pt-BR"/>
         </w:rPr>
       </w:pPr>
@@ -4452,7 +4667,10 @@
     <w:p>
       <w:pPr>
         <w:rPr>
+          <w:rFonts w:ascii="Times New Roman" w:hAnsi="Times New Roman" w:cs="Times New Roman"/>
           <w:noProof/>
+          <w:sz w:val="24"/>
+          <w:szCs w:val="24"/>
         </w:rPr>
       </w:pPr>
     </w:p>
@@ -4589,8 +4807,8 @@
           <w:szCs w:val="24"/>
         </w:rPr>
       </w:pPr>
-      <w:bookmarkStart w:id="2" w:name="_Toc383882146"/>
-      <w:bookmarkStart w:id="3" w:name="_Toc389481265"/>
+      <w:bookmarkStart w:id="0" w:name="_Toc383882146"/>
+      <w:bookmarkStart w:id="1" w:name="_Toc389481265"/>
       <w:proofErr w:type="gramStart"/>
       <w:r>
         <w:rPr>
@@ -4615,8 +4833,8 @@
         </w:rPr>
         <w:t>APRESENTAÇÃO GERAL DO PROJETO</w:t>
       </w:r>
-      <w:bookmarkEnd w:id="2"/>
-      <w:bookmarkEnd w:id="3"/>
+      <w:bookmarkEnd w:id="0"/>
+      <w:bookmarkEnd w:id="1"/>
     </w:p>
     <w:p>
       <w:pPr>
@@ -4713,27 +4931,25 @@
           <w:sz w:val="24"/>
           <w:szCs w:val="24"/>
         </w:rPr>
-        <w:t xml:space="preserve">riamente enfrentam barreiras impostas por suas condições, pois poucas coisas são projetadas para satisfazer as mais diversas necessidades. A </w:t>
-      </w:r>
-      <w:proofErr w:type="spellStart"/>
-      <w:r>
-        <w:rPr>
-          <w:rFonts w:ascii="Times New Roman" w:hAnsi="Times New Roman" w:cs="Times New Roman"/>
-          <w:color w:val="000000"/>
-          <w:sz w:val="24"/>
-          <w:szCs w:val="24"/>
-        </w:rPr>
-        <w:t>idéia</w:t>
-      </w:r>
-      <w:proofErr w:type="spellEnd"/>
-      <w:r>
-        <w:rPr>
-          <w:rFonts w:ascii="Times New Roman" w:hAnsi="Times New Roman" w:cs="Times New Roman"/>
-          <w:color w:val="000000"/>
-          <w:sz w:val="24"/>
-          <w:szCs w:val="24"/>
-        </w:rPr>
-        <w:t xml:space="preserve"> é facilitar o cotidiano das pessoas, sejam elas portadoras de necessidades especiais ou não. Com a implantação do sistema proposto, o usuário terá em suas mãos controle sobre alguns utensílios do seu dia a dia.</w:t>
+        <w:t>riamente enfrentam barreiras impostas por suas condições, pois poucas coisas são projetadas para satisfazer as mais diversas necessidades. A id</w:t>
+      </w:r>
+      <w:r>
+        <w:rPr>
+          <w:rFonts w:ascii="Times New Roman" w:hAnsi="Times New Roman" w:cs="Times New Roman"/>
+          <w:color w:val="000000"/>
+          <w:sz w:val="24"/>
+          <w:szCs w:val="24"/>
+        </w:rPr>
+        <w:t>e</w:t>
+      </w:r>
+      <w:r>
+        <w:rPr>
+          <w:rFonts w:ascii="Times New Roman" w:hAnsi="Times New Roman" w:cs="Times New Roman"/>
+          <w:color w:val="000000"/>
+          <w:sz w:val="24"/>
+          <w:szCs w:val="24"/>
+        </w:rPr>
+        <w:t>ia é facilitar o cotidiano das pessoas, sejam elas portadoras de necessidades especiais ou não. Com a implantação do sistema proposto, o usuário terá em suas mãos controle sobre alguns utensílios do seu dia a dia.</w:t>
       </w:r>
     </w:p>
     <w:p>
@@ -4769,6 +4985,33 @@
         </w:rPr>
         <w:t xml:space="preserve">erramenta proposta controla </w:t>
       </w:r>
+      <w:r>
+        <w:rPr>
+          <w:rFonts w:ascii="Times New Roman" w:hAnsi="Times New Roman" w:cs="Times New Roman"/>
+          <w:color w:val="000000"/>
+          <w:sz w:val="24"/>
+          <w:szCs w:val="24"/>
+        </w:rPr>
+        <w:t>perif</w:t>
+      </w:r>
+      <w:r>
+        <w:rPr>
+          <w:rFonts w:ascii="Times New Roman" w:hAnsi="Times New Roman" w:cs="Times New Roman"/>
+          <w:color w:val="000000"/>
+          <w:sz w:val="24"/>
+          <w:szCs w:val="24"/>
+        </w:rPr>
+        <w:t>é</w:t>
+      </w:r>
+      <w:r>
+        <w:rPr>
+          <w:rFonts w:ascii="Times New Roman" w:hAnsi="Times New Roman" w:cs="Times New Roman"/>
+          <w:color w:val="000000"/>
+          <w:sz w:val="24"/>
+          <w:szCs w:val="24"/>
+        </w:rPr>
+        <w:t xml:space="preserve">ricos domésticos, tais como lâmpadas, trancas, ventiladores e afins, através de um </w:t>
+      </w:r>
       <w:proofErr w:type="spellStart"/>
       <w:r>
         <w:rPr>
@@ -4777,7 +5020,7 @@
           <w:sz w:val="24"/>
           <w:szCs w:val="24"/>
         </w:rPr>
-        <w:t>perifericos</w:t>
+        <w:t>microcontrolador</w:t>
       </w:r>
       <w:proofErr w:type="spellEnd"/>
       <w:r>
@@ -4787,7 +5030,7 @@
           <w:sz w:val="24"/>
           <w:szCs w:val="24"/>
         </w:rPr>
-        <w:t xml:space="preserve"> domésticos, tais como lâmpadas, trancas, ventiladores e afins, através de um </w:t>
+        <w:t xml:space="preserve"> </w:t>
       </w:r>
       <w:proofErr w:type="spellStart"/>
       <w:r>
@@ -4797,7 +5040,7 @@
           <w:sz w:val="24"/>
           <w:szCs w:val="24"/>
         </w:rPr>
-        <w:t>microcontrolador</w:t>
+        <w:t>Arduino</w:t>
       </w:r>
       <w:proofErr w:type="spellEnd"/>
       <w:r>
@@ -4807,6 +5050,26 @@
           <w:sz w:val="24"/>
           <w:szCs w:val="24"/>
         </w:rPr>
+        <w:t xml:space="preserve"> com </w:t>
+      </w:r>
+      <w:proofErr w:type="gramStart"/>
+      <w:r>
+        <w:rPr>
+          <w:rFonts w:ascii="Times New Roman" w:hAnsi="Times New Roman" w:cs="Times New Roman"/>
+          <w:color w:val="000000"/>
+          <w:sz w:val="24"/>
+          <w:szCs w:val="24"/>
+        </w:rPr>
+        <w:t>um Ethernet</w:t>
+      </w:r>
+      <w:proofErr w:type="gramEnd"/>
+      <w:r>
+        <w:rPr>
+          <w:rFonts w:ascii="Times New Roman" w:hAnsi="Times New Roman" w:cs="Times New Roman"/>
+          <w:color w:val="000000"/>
+          <w:sz w:val="24"/>
+          <w:szCs w:val="24"/>
+        </w:rPr>
         <w:t xml:space="preserve"> </w:t>
       </w:r>
       <w:proofErr w:type="spellStart"/>
@@ -4817,7 +5080,7 @@
           <w:sz w:val="24"/>
           <w:szCs w:val="24"/>
         </w:rPr>
-        <w:t>Arduino</w:t>
+        <w:t>Shield</w:t>
       </w:r>
       <w:proofErr w:type="spellEnd"/>
       <w:r>
@@ -4827,19 +5090,53 @@
           <w:sz w:val="24"/>
           <w:szCs w:val="24"/>
         </w:rPr>
-        <w:t xml:space="preserve"> com </w:t>
-      </w:r>
-      <w:proofErr w:type="gramStart"/>
-      <w:r>
-        <w:rPr>
-          <w:rFonts w:ascii="Times New Roman" w:hAnsi="Times New Roman" w:cs="Times New Roman"/>
-          <w:color w:val="000000"/>
-          <w:sz w:val="24"/>
-          <w:szCs w:val="24"/>
-        </w:rPr>
-        <w:t>um Ethernet</w:t>
-      </w:r>
-      <w:proofErr w:type="gramEnd"/>
+        <w:t xml:space="preserve"> (placa para co</w:t>
+      </w:r>
+      <w:r>
+        <w:rPr>
+          <w:rFonts w:ascii="Times New Roman" w:hAnsi="Times New Roman" w:cs="Times New Roman"/>
+          <w:color w:val="000000"/>
+          <w:sz w:val="24"/>
+          <w:szCs w:val="24"/>
+        </w:rPr>
+        <w:t>m</w:t>
+      </w:r>
+      <w:r>
+        <w:rPr>
+          <w:rFonts w:ascii="Times New Roman" w:hAnsi="Times New Roman" w:cs="Times New Roman"/>
+          <w:color w:val="000000"/>
+          <w:sz w:val="24"/>
+          <w:szCs w:val="24"/>
+        </w:rPr>
+        <w:t>unicação com rede)</w:t>
+      </w:r>
+      <w:r>
+        <w:rPr>
+          <w:rFonts w:ascii="Times New Roman" w:hAnsi="Times New Roman" w:cs="Times New Roman"/>
+          <w:color w:val="000000"/>
+          <w:sz w:val="24"/>
+          <w:szCs w:val="24"/>
+        </w:rPr>
+        <w:t xml:space="preserve"> que é </w:t>
+      </w:r>
+      <w:r>
+        <w:rPr>
+          <w:rFonts w:ascii="Times New Roman" w:hAnsi="Times New Roman" w:cs="Times New Roman"/>
+          <w:color w:val="000000"/>
+          <w:sz w:val="24"/>
+          <w:szCs w:val="24"/>
+        </w:rPr>
+        <w:t>uma plataforma</w:t>
+      </w:r>
+      <w:r>
+        <w:rPr>
+          <w:rFonts w:ascii="Times New Roman" w:hAnsi="Times New Roman" w:cs="Times New Roman"/>
+          <w:color w:val="000000"/>
+          <w:sz w:val="24"/>
+          <w:szCs w:val="24"/>
+        </w:rPr>
+        <w:t xml:space="preserve"> programável em C</w:t>
+      </w:r>
       <w:r>
         <w:rPr>
           <w:rFonts w:ascii="Times New Roman" w:hAnsi="Times New Roman" w:cs="Times New Roman"/>
@@ -4848,62 +5145,6 @@
           <w:szCs w:val="24"/>
         </w:rPr>
         <w:t xml:space="preserve"> </w:t>
-      </w:r>
-      <w:proofErr w:type="spellStart"/>
-      <w:r>
-        <w:rPr>
-          <w:rFonts w:ascii="Times New Roman" w:hAnsi="Times New Roman" w:cs="Times New Roman"/>
-          <w:color w:val="000000"/>
-          <w:sz w:val="24"/>
-          <w:szCs w:val="24"/>
-        </w:rPr>
-        <w:t>Shield</w:t>
-      </w:r>
-      <w:proofErr w:type="spellEnd"/>
-      <w:r>
-        <w:rPr>
-          <w:rFonts w:ascii="Times New Roman" w:hAnsi="Times New Roman" w:cs="Times New Roman"/>
-          <w:color w:val="000000"/>
-          <w:sz w:val="24"/>
-          <w:szCs w:val="24"/>
-        </w:rPr>
-        <w:t xml:space="preserve"> (placa para co</w:t>
-      </w:r>
-      <w:r>
-        <w:rPr>
-          <w:rFonts w:ascii="Times New Roman" w:hAnsi="Times New Roman" w:cs="Times New Roman"/>
-          <w:color w:val="000000"/>
-          <w:sz w:val="24"/>
-          <w:szCs w:val="24"/>
-        </w:rPr>
-        <w:t>m</w:t>
-      </w:r>
-      <w:r>
-        <w:rPr>
-          <w:rFonts w:ascii="Times New Roman" w:hAnsi="Times New Roman" w:cs="Times New Roman"/>
-          <w:color w:val="000000"/>
-          <w:sz w:val="24"/>
-          <w:szCs w:val="24"/>
-        </w:rPr>
-        <w:t xml:space="preserve">unicação com rede), que é </w:t>
-      </w:r>
-      <w:r>
-        <w:rPr>
-          <w:rFonts w:ascii="Times New Roman" w:hAnsi="Times New Roman" w:cs="Times New Roman"/>
-          <w:color w:val="000000"/>
-          <w:sz w:val="24"/>
-          <w:szCs w:val="24"/>
-        </w:rPr>
-        <w:t>uma plataforma</w:t>
-      </w:r>
-      <w:r>
-        <w:rPr>
-          <w:rFonts w:ascii="Times New Roman" w:hAnsi="Times New Roman" w:cs="Times New Roman"/>
-          <w:color w:val="000000"/>
-          <w:sz w:val="24"/>
-          <w:szCs w:val="24"/>
-        </w:rPr>
-        <w:t xml:space="preserve"> programável em C, </w:t>
       </w:r>
       <w:r>
         <w:rPr>
@@ -4937,7 +5178,16 @@
           <w:sz w:val="24"/>
           <w:szCs w:val="24"/>
         </w:rPr>
-        <w:t xml:space="preserve">De acordo com o site oficial do </w:t>
+        <w:t>D</w:t>
+      </w:r>
+      <w:r>
+        <w:rPr>
+          <w:rFonts w:ascii="Times New Roman" w:hAnsi="Times New Roman" w:cs="Times New Roman"/>
+          <w:color w:val="000000"/>
+          <w:sz w:val="24"/>
+          <w:szCs w:val="24"/>
+        </w:rPr>
+        <w:t xml:space="preserve">e acordo com o site oficial do </w:t>
       </w:r>
       <w:proofErr w:type="spellStart"/>
       <w:r>
@@ -4947,7 +5197,16 @@
           <w:sz w:val="24"/>
           <w:szCs w:val="24"/>
         </w:rPr>
-        <w:t>arduino</w:t>
+        <w:t>A</w:t>
+      </w:r>
+      <w:r>
+        <w:rPr>
+          <w:rFonts w:ascii="Times New Roman" w:hAnsi="Times New Roman" w:cs="Times New Roman"/>
+          <w:color w:val="000000"/>
+          <w:sz w:val="24"/>
+          <w:szCs w:val="24"/>
+        </w:rPr>
+        <w:t>rduino</w:t>
       </w:r>
       <w:proofErr w:type="spellEnd"/>
       <w:r>
@@ -5194,19 +5453,17 @@
           <w:sz w:val="24"/>
           <w:szCs w:val="24"/>
         </w:rPr>
-        <w:t xml:space="preserve">, diferente de aplicações nativas, que só podem ser </w:t>
-      </w:r>
-      <w:proofErr w:type="spellStart"/>
-      <w:r>
-        <w:rPr>
-          <w:rFonts w:ascii="Times New Roman" w:hAnsi="Times New Roman" w:cs="Times New Roman"/>
-          <w:color w:val="000000"/>
-          <w:sz w:val="24"/>
-          <w:szCs w:val="24"/>
-        </w:rPr>
-        <w:t>usadar</w:t>
-      </w:r>
-      <w:proofErr w:type="spellEnd"/>
+        <w:t>, diferente de aplicações nativas, que só podem ser usada</w:t>
+      </w:r>
+      <w:r>
+        <w:rPr>
+          <w:rFonts w:ascii="Times New Roman" w:hAnsi="Times New Roman" w:cs="Times New Roman"/>
+          <w:color w:val="000000"/>
+          <w:sz w:val="24"/>
+          <w:szCs w:val="24"/>
+        </w:rPr>
+        <w:t>s</w:t>
+      </w:r>
       <w:r>
         <w:rPr>
           <w:rFonts w:ascii="Times New Roman" w:hAnsi="Times New Roman" w:cs="Times New Roman"/>
@@ -5243,8 +5500,8 @@
         <w:pStyle w:val="Ttulo1"/>
         <w:jc w:val="left"/>
       </w:pPr>
-      <w:bookmarkStart w:id="4" w:name="_Toc383882147"/>
-      <w:bookmarkStart w:id="5" w:name="_Toc389481266"/>
+      <w:bookmarkStart w:id="2" w:name="_Toc383882147"/>
+      <w:bookmarkStart w:id="3" w:name="_Toc389481266"/>
       <w:proofErr w:type="gramStart"/>
       <w:r>
         <w:lastRenderedPageBreak/>
@@ -5257,8 +5514,8 @@
       <w:r>
         <w:t>DEFINIÇÃO DO PROBLEMA</w:t>
       </w:r>
-      <w:bookmarkEnd w:id="4"/>
-      <w:bookmarkEnd w:id="5"/>
+      <w:bookmarkEnd w:id="2"/>
+      <w:bookmarkEnd w:id="3"/>
     </w:p>
     <w:p>
       <w:pPr>
@@ -5431,7 +5688,39 @@
           <w:sz w:val="24"/>
           <w:szCs w:val="24"/>
         </w:rPr>
-        <w:t xml:space="preserve"> seu local de trabalho percebe  que esqueceu algum periférico que esteja conectado ao sistema ligado, ele terá a opção de desligar o mesmo sem ter</w:t>
+        <w:t xml:space="preserve"> seu local de trabalho percebe  que esqueceu</w:t>
+      </w:r>
+      <w:r>
+        <w:rPr>
+          <w:rFonts w:ascii="Times New Roman" w:hAnsi="Times New Roman" w:cs="Times New Roman"/>
+          <w:sz w:val="24"/>
+          <w:szCs w:val="24"/>
+        </w:rPr>
+        <w:t xml:space="preserve"> ligado</w:t>
+      </w:r>
+      <w:r>
+        <w:rPr>
+          <w:rFonts w:ascii="Times New Roman" w:hAnsi="Times New Roman" w:cs="Times New Roman"/>
+          <w:sz w:val="24"/>
+          <w:szCs w:val="24"/>
+        </w:rPr>
+        <w:t xml:space="preserve"> algum periférico que es</w:t>
+      </w:r>
+      <w:r>
+        <w:rPr>
+          <w:rFonts w:ascii="Times New Roman" w:hAnsi="Times New Roman" w:cs="Times New Roman"/>
+          <w:sz w:val="24"/>
+          <w:szCs w:val="24"/>
+        </w:rPr>
+        <w:t>teja conectado ao sistema</w:t>
+      </w:r>
+      <w:r>
+        <w:rPr>
+          <w:rFonts w:ascii="Times New Roman" w:hAnsi="Times New Roman" w:cs="Times New Roman"/>
+          <w:sz w:val="24"/>
+          <w:szCs w:val="24"/>
+        </w:rPr>
+        <w:t>, ele terá a opção de desligar o mesmo sem ter</w:t>
       </w:r>
       <w:r>
         <w:rPr>
@@ -5819,7 +6108,7 @@
           <w:szCs w:val="24"/>
         </w:rPr>
       </w:pPr>
-      <w:bookmarkStart w:id="6" w:name="_Toc389496089"/>
+      <w:bookmarkStart w:id="4" w:name="_Toc389496089"/>
       <w:r>
         <w:rPr>
           <w:rFonts w:ascii="Times New Roman" w:hAnsi="Times New Roman" w:cs="Times New Roman"/>
@@ -5953,7 +6242,7 @@
         </w:rPr>
         <w:t>.</w:t>
       </w:r>
-      <w:bookmarkEnd w:id="6"/>
+      <w:bookmarkEnd w:id="4"/>
     </w:p>
     <w:p>
       <w:pPr>
@@ -6258,8 +6547,8 @@
         <w:pStyle w:val="Ttulo1"/>
         <w:jc w:val="left"/>
       </w:pPr>
-      <w:bookmarkStart w:id="7" w:name="_Toc383882148"/>
-      <w:bookmarkStart w:id="8" w:name="_Toc389481267"/>
+      <w:bookmarkStart w:id="5" w:name="_Toc383882148"/>
+      <w:bookmarkStart w:id="6" w:name="_Toc389481267"/>
       <w:proofErr w:type="gramStart"/>
       <w:r>
         <w:lastRenderedPageBreak/>
@@ -6272,9 +6561,10 @@
       <w:r>
         <w:t>OBJETIVOS</w:t>
       </w:r>
-      <w:bookmarkEnd w:id="7"/>
-      <w:bookmarkEnd w:id="8"/>
-    </w:p>
+      <w:bookmarkEnd w:id="5"/>
+      <w:bookmarkEnd w:id="6"/>
+    </w:p>
+    <w:p/>
     <w:p>
       <w:pPr>
         <w:spacing w:line="360" w:lineRule="auto"/>
@@ -6409,9 +6699,9 @@
         <w:pStyle w:val="Ttulo2"/>
         <w:jc w:val="left"/>
       </w:pPr>
-      <w:bookmarkStart w:id="9" w:name="_Toc364424800"/>
-      <w:bookmarkStart w:id="10" w:name="_Toc383882149"/>
-      <w:bookmarkStart w:id="11" w:name="_Toc389481268"/>
+      <w:bookmarkStart w:id="7" w:name="_Toc364424800"/>
+      <w:bookmarkStart w:id="8" w:name="_Toc383882149"/>
+      <w:bookmarkStart w:id="9" w:name="_Toc389481268"/>
       <w:proofErr w:type="gramStart"/>
       <w:r>
         <w:t>3.1 OBJETIVO</w:t>
@@ -6420,9 +6710,9 @@
       <w:r>
         <w:t xml:space="preserve"> GERAL</w:t>
       </w:r>
+      <w:bookmarkEnd w:id="7"/>
+      <w:bookmarkEnd w:id="8"/>
       <w:bookmarkEnd w:id="9"/>
-      <w:bookmarkEnd w:id="10"/>
-      <w:bookmarkEnd w:id="11"/>
     </w:p>
     <w:p>
       <w:pPr>
@@ -6517,7 +6807,17 @@
           <w:sz w:val="24"/>
           <w:szCs w:val="24"/>
         </w:rPr>
-        <w:t>arduino</w:t>
+        <w:t>A</w:t>
+      </w:r>
+      <w:r>
+        <w:rPr>
+          <w:rFonts w:ascii="Times New Roman" w:hAnsi="Times New Roman" w:cs="Times New Roman"/>
+          <w:bCs/>
+          <w:color w:val="000000"/>
+          <w:sz w:val="24"/>
+          <w:szCs w:val="24"/>
+        </w:rPr>
+        <w:t>rduino</w:t>
       </w:r>
       <w:proofErr w:type="spellEnd"/>
       <w:r>
@@ -6537,6 +6837,8 @@
         <w:autoSpaceDN w:val="0"/>
         <w:adjustRightInd w:val="0"/>
         <w:spacing w:line="360" w:lineRule="auto"/>
+        <w:ind w:firstLine="708"/>
+        <w:jc w:val="both"/>
         <w:rPr>
           <w:rFonts w:ascii="Times New Roman" w:hAnsi="Times New Roman" w:cs="Times New Roman"/>
           <w:bCs/>
@@ -6545,31 +6847,87 @@
           <w:szCs w:val="24"/>
         </w:rPr>
       </w:pPr>
-    </w:p>
-    <w:p>
-      <w:pPr>
-        <w:pStyle w:val="Ttulo2"/>
-        <w:jc w:val="left"/>
-      </w:pPr>
-      <w:bookmarkStart w:id="12" w:name="_Toc364424801"/>
-      <w:bookmarkStart w:id="13" w:name="_Toc383882150"/>
-      <w:bookmarkStart w:id="14" w:name="_Toc389481269"/>
-      <w:r>
-        <w:t>3.2 OBJETIVOS ESPECÍFICOS</w:t>
-      </w:r>
-      <w:bookmarkEnd w:id="12"/>
-      <w:bookmarkEnd w:id="13"/>
-      <w:bookmarkEnd w:id="14"/>
-    </w:p>
-    <w:p/>
+      <w:r>
+        <w:rPr>
+          <w:rFonts w:ascii="Times New Roman" w:hAnsi="Times New Roman" w:cs="Times New Roman"/>
+          <w:bCs/>
+          <w:color w:val="000000"/>
+          <w:sz w:val="24"/>
+          <w:szCs w:val="24"/>
+        </w:rPr>
+        <w:t xml:space="preserve">O </w:t>
+      </w:r>
+      <w:r>
+        <w:rPr>
+          <w:rFonts w:ascii="Times New Roman" w:hAnsi="Times New Roman" w:cs="Times New Roman"/>
+          <w:bCs/>
+          <w:color w:val="000000"/>
+          <w:sz w:val="24"/>
+          <w:szCs w:val="24"/>
+        </w:rPr>
+        <w:t>visa</w:t>
+      </w:r>
+      <w:r>
+        <w:rPr>
+          <w:rFonts w:ascii="Times New Roman" w:hAnsi="Times New Roman" w:cs="Times New Roman"/>
+          <w:bCs/>
+          <w:color w:val="000000"/>
+          <w:sz w:val="24"/>
+          <w:szCs w:val="24"/>
+        </w:rPr>
+        <w:t xml:space="preserve"> proporcionar ao usuário, a possibilidade de controlar alguns periféricos </w:t>
+      </w:r>
+      <w:proofErr w:type="gramStart"/>
+      <w:r>
+        <w:rPr>
+          <w:rFonts w:ascii="Times New Roman" w:hAnsi="Times New Roman" w:cs="Times New Roman"/>
+          <w:bCs/>
+          <w:color w:val="000000"/>
+          <w:sz w:val="24"/>
+          <w:szCs w:val="24"/>
+        </w:rPr>
+        <w:t>domésticos à longa distância (trabalho/outros), e também curta</w:t>
+      </w:r>
+      <w:proofErr w:type="gramEnd"/>
+      <w:r>
+        <w:rPr>
+          <w:rFonts w:ascii="Times New Roman" w:hAnsi="Times New Roman" w:cs="Times New Roman"/>
+          <w:bCs/>
+          <w:color w:val="000000"/>
+          <w:sz w:val="24"/>
+          <w:szCs w:val="24"/>
+        </w:rPr>
+        <w:t xml:space="preserve"> distância (em qualquer peça da residência), sendo estes; portas, ventiladores, lâmpadas e </w:t>
+      </w:r>
+      <w:proofErr w:type="spellStart"/>
+      <w:r>
+        <w:rPr>
+          <w:rFonts w:ascii="Times New Roman" w:hAnsi="Times New Roman" w:cs="Times New Roman"/>
+          <w:bCs/>
+          <w:color w:val="000000"/>
+          <w:sz w:val="24"/>
+          <w:szCs w:val="24"/>
+        </w:rPr>
+        <w:t>etc</w:t>
+      </w:r>
+      <w:proofErr w:type="spellEnd"/>
+      <w:r>
+        <w:rPr>
+          <w:rFonts w:ascii="Times New Roman" w:hAnsi="Times New Roman" w:cs="Times New Roman"/>
+          <w:bCs/>
+          <w:color w:val="000000"/>
+          <w:sz w:val="24"/>
+          <w:szCs w:val="24"/>
+        </w:rPr>
+        <w:t>, visando agilizar/facilitar a vida cotidiana dos usuários.</w:t>
+      </w:r>
+    </w:p>
     <w:p>
       <w:pPr>
         <w:autoSpaceDE w:val="0"/>
         <w:autoSpaceDN w:val="0"/>
         <w:adjustRightInd w:val="0"/>
         <w:spacing w:line="360" w:lineRule="auto"/>
-        <w:ind w:firstLine="708"/>
-        <w:jc w:val="both"/>
         <w:rPr>
           <w:rFonts w:ascii="Times New Roman" w:hAnsi="Times New Roman" w:cs="Times New Roman"/>
           <w:bCs/>
@@ -6578,101 +6936,23 @@
           <w:szCs w:val="24"/>
         </w:rPr>
       </w:pPr>
-      <w:r>
-        <w:rPr>
-          <w:rFonts w:ascii="Times New Roman" w:hAnsi="Times New Roman" w:cs="Times New Roman"/>
-          <w:bCs/>
-          <w:color w:val="000000"/>
-          <w:sz w:val="24"/>
-          <w:szCs w:val="24"/>
-        </w:rPr>
-        <w:t>O sistema vai proporcionar ao usuário, a possibilida</w:t>
-      </w:r>
-      <w:r>
-        <w:rPr>
-          <w:rFonts w:ascii="Times New Roman" w:hAnsi="Times New Roman" w:cs="Times New Roman"/>
-          <w:bCs/>
-          <w:color w:val="000000"/>
-          <w:sz w:val="24"/>
-          <w:szCs w:val="24"/>
-        </w:rPr>
-        <w:t>de de controlar alguns periféri</w:t>
-      </w:r>
-      <w:r>
-        <w:rPr>
-          <w:rFonts w:ascii="Times New Roman" w:hAnsi="Times New Roman" w:cs="Times New Roman"/>
-          <w:bCs/>
-          <w:color w:val="000000"/>
-          <w:sz w:val="24"/>
-          <w:szCs w:val="24"/>
-        </w:rPr>
-        <w:t xml:space="preserve">cos </w:t>
-      </w:r>
-      <w:proofErr w:type="gramStart"/>
-      <w:r>
-        <w:rPr>
-          <w:rFonts w:ascii="Times New Roman" w:hAnsi="Times New Roman" w:cs="Times New Roman"/>
-          <w:bCs/>
-          <w:color w:val="000000"/>
-          <w:sz w:val="24"/>
-          <w:szCs w:val="24"/>
-        </w:rPr>
-        <w:t>domésticos à longa distância</w:t>
-      </w:r>
-      <w:r>
-        <w:rPr>
-          <w:rFonts w:ascii="Times New Roman" w:hAnsi="Times New Roman" w:cs="Times New Roman"/>
-          <w:bCs/>
-          <w:color w:val="000000"/>
-          <w:sz w:val="24"/>
-          <w:szCs w:val="24"/>
-        </w:rPr>
-        <w:t xml:space="preserve"> </w:t>
-      </w:r>
-      <w:r>
-        <w:rPr>
-          <w:rFonts w:ascii="Times New Roman" w:hAnsi="Times New Roman" w:cs="Times New Roman"/>
-          <w:bCs/>
-          <w:color w:val="000000"/>
-          <w:sz w:val="24"/>
-          <w:szCs w:val="24"/>
-        </w:rPr>
-        <w:t>(trabalho/outros), e também curta</w:t>
-      </w:r>
-      <w:proofErr w:type="gramEnd"/>
-      <w:r>
-        <w:rPr>
-          <w:rFonts w:ascii="Times New Roman" w:hAnsi="Times New Roman" w:cs="Times New Roman"/>
-          <w:bCs/>
-          <w:color w:val="000000"/>
-          <w:sz w:val="24"/>
-          <w:szCs w:val="24"/>
-        </w:rPr>
-        <w:t xml:space="preserve"> distância (em qualquer peça da residência), sendo estes; portas, ventiladores, lâmpadas e </w:t>
-      </w:r>
-      <w:proofErr w:type="spellStart"/>
-      <w:r>
-        <w:rPr>
-          <w:rFonts w:ascii="Times New Roman" w:hAnsi="Times New Roman" w:cs="Times New Roman"/>
-          <w:bCs/>
-          <w:color w:val="000000"/>
-          <w:sz w:val="24"/>
-          <w:szCs w:val="24"/>
-        </w:rPr>
-        <w:t>etc</w:t>
-      </w:r>
-      <w:proofErr w:type="spellEnd"/>
-      <w:r>
-        <w:rPr>
-          <w:rFonts w:ascii="Times New Roman" w:hAnsi="Times New Roman" w:cs="Times New Roman"/>
-          <w:bCs/>
-          <w:color w:val="000000"/>
-          <w:sz w:val="24"/>
-          <w:szCs w:val="24"/>
-        </w:rPr>
-        <w:t>, visando agilizar/facilitar a vida cotidiana dos usuários.</w:t>
-      </w:r>
-    </w:p>
+    </w:p>
+    <w:p>
+      <w:pPr>
+        <w:pStyle w:val="Ttulo2"/>
+        <w:jc w:val="left"/>
+      </w:pPr>
+      <w:bookmarkStart w:id="10" w:name="_Toc364424801"/>
+      <w:bookmarkStart w:id="11" w:name="_Toc383882150"/>
+      <w:bookmarkStart w:id="12" w:name="_Toc389481269"/>
+      <w:r>
+        <w:t>3.2 OBJETIVOS ESPECÍFICOS</w:t>
+      </w:r>
+      <w:bookmarkEnd w:id="10"/>
+      <w:bookmarkEnd w:id="11"/>
+      <w:bookmarkEnd w:id="12"/>
+    </w:p>
+    <w:p/>
     <w:p>
       <w:pPr>
         <w:autoSpaceDE w:val="0"/>
@@ -6688,6 +6968,767 @@
           <w:szCs w:val="24"/>
         </w:rPr>
       </w:pPr>
+      <w:r>
+        <w:rPr>
+          <w:rFonts w:ascii="Times New Roman" w:hAnsi="Times New Roman" w:cs="Times New Roman"/>
+          <w:bCs/>
+          <w:color w:val="000000"/>
+          <w:sz w:val="24"/>
+          <w:szCs w:val="24"/>
+        </w:rPr>
+        <w:tab/>
+        <w:t xml:space="preserve">Para atingir o objetivo geral é necessário que pequenos módulos sejam devidamente </w:t>
+      </w:r>
+      <w:proofErr w:type="gramStart"/>
+      <w:r>
+        <w:rPr>
+          <w:rFonts w:ascii="Times New Roman" w:hAnsi="Times New Roman" w:cs="Times New Roman"/>
+          <w:bCs/>
+          <w:color w:val="000000"/>
+          <w:sz w:val="24"/>
+          <w:szCs w:val="24"/>
+        </w:rPr>
+        <w:t>implementados</w:t>
+      </w:r>
+      <w:proofErr w:type="gramEnd"/>
+      <w:r>
+        <w:rPr>
+          <w:rFonts w:ascii="Times New Roman" w:hAnsi="Times New Roman" w:cs="Times New Roman"/>
+          <w:bCs/>
+          <w:color w:val="000000"/>
+          <w:sz w:val="24"/>
+          <w:szCs w:val="24"/>
+        </w:rPr>
+        <w:t xml:space="preserve"> e integrados, dentre estes encontraremos:</w:t>
+      </w:r>
+    </w:p>
+    <w:p>
+      <w:pPr>
+        <w:autoSpaceDE w:val="0"/>
+        <w:autoSpaceDN w:val="0"/>
+        <w:adjustRightInd w:val="0"/>
+        <w:spacing w:line="360" w:lineRule="auto"/>
+        <w:jc w:val="both"/>
+        <w:rPr>
+          <w:rFonts w:ascii="Times New Roman" w:hAnsi="Times New Roman" w:cs="Times New Roman"/>
+          <w:bCs/>
+          <w:color w:val="000000"/>
+          <w:sz w:val="24"/>
+          <w:szCs w:val="24"/>
+        </w:rPr>
+      </w:pPr>
+    </w:p>
+    <w:p>
+      <w:pPr>
+        <w:autoSpaceDE w:val="0"/>
+        <w:autoSpaceDN w:val="0"/>
+        <w:adjustRightInd w:val="0"/>
+        <w:spacing w:line="360" w:lineRule="auto"/>
+        <w:jc w:val="both"/>
+        <w:rPr>
+          <w:rFonts w:ascii="Times New Roman" w:hAnsi="Times New Roman" w:cs="Times New Roman"/>
+          <w:bCs/>
+          <w:color w:val="000000"/>
+          <w:sz w:val="24"/>
+          <w:szCs w:val="24"/>
+        </w:rPr>
+      </w:pPr>
+      <w:r>
+        <w:rPr>
+          <w:rFonts w:ascii="Times New Roman" w:hAnsi="Times New Roman" w:cs="Times New Roman"/>
+          <w:bCs/>
+          <w:color w:val="000000"/>
+          <w:sz w:val="24"/>
+          <w:szCs w:val="24"/>
+        </w:rPr>
+        <w:t>Contr</w:t>
+      </w:r>
+      <w:r>
+        <w:rPr>
+          <w:rFonts w:ascii="Times New Roman" w:hAnsi="Times New Roman" w:cs="Times New Roman"/>
+          <w:bCs/>
+          <w:color w:val="000000"/>
+          <w:sz w:val="24"/>
+          <w:szCs w:val="24"/>
+        </w:rPr>
+        <w:t>olar</w:t>
+      </w:r>
+      <w:r>
+        <w:rPr>
+          <w:rFonts w:ascii="Times New Roman" w:hAnsi="Times New Roman" w:cs="Times New Roman"/>
+          <w:bCs/>
+          <w:color w:val="000000"/>
+          <w:sz w:val="24"/>
+          <w:szCs w:val="24"/>
+        </w:rPr>
+        <w:t xml:space="preserve"> lâmpadas</w:t>
+      </w:r>
+      <w:r>
+        <w:rPr>
+          <w:rFonts w:ascii="Times New Roman" w:hAnsi="Times New Roman" w:cs="Times New Roman"/>
+          <w:bCs/>
+          <w:color w:val="000000"/>
+          <w:sz w:val="24"/>
+          <w:szCs w:val="24"/>
+        </w:rPr>
+        <w:t xml:space="preserve"> -</w:t>
+      </w:r>
+      <w:r>
+        <w:rPr>
+          <w:rFonts w:ascii="Times New Roman" w:hAnsi="Times New Roman" w:cs="Times New Roman"/>
+          <w:bCs/>
+          <w:color w:val="000000"/>
+          <w:sz w:val="24"/>
+          <w:szCs w:val="24"/>
+        </w:rPr>
+        <w:t xml:space="preserve"> </w:t>
+      </w:r>
+      <w:r>
+        <w:rPr>
+          <w:rFonts w:ascii="Times New Roman" w:hAnsi="Times New Roman" w:cs="Times New Roman"/>
+          <w:bCs/>
+          <w:color w:val="000000"/>
+          <w:sz w:val="24"/>
+          <w:szCs w:val="24"/>
+        </w:rPr>
+        <w:t>A</w:t>
+      </w:r>
+      <w:r>
+        <w:rPr>
+          <w:rFonts w:ascii="Times New Roman" w:hAnsi="Times New Roman" w:cs="Times New Roman"/>
+          <w:bCs/>
+          <w:color w:val="000000"/>
+          <w:sz w:val="24"/>
+          <w:szCs w:val="24"/>
+        </w:rPr>
+        <w:t xml:space="preserve">s lâmpadas serão controladas através de um módulo relé, que é capaz de cortar a corrente elétrica e também de a reestabelecer, é importante ressaltar que a maneira adotada para o projeto não impede que o usuário use a chave física para ligar e desligar a lâmpada, sendo assim possível usar os </w:t>
+      </w:r>
+      <w:proofErr w:type="gramStart"/>
+      <w:r>
+        <w:rPr>
+          <w:rFonts w:ascii="Times New Roman" w:hAnsi="Times New Roman" w:cs="Times New Roman"/>
+          <w:bCs/>
+          <w:color w:val="000000"/>
+          <w:sz w:val="24"/>
+          <w:szCs w:val="24"/>
+        </w:rPr>
+        <w:t>2</w:t>
+      </w:r>
+      <w:proofErr w:type="gramEnd"/>
+      <w:r>
+        <w:rPr>
+          <w:rFonts w:ascii="Times New Roman" w:hAnsi="Times New Roman" w:cs="Times New Roman"/>
+          <w:bCs/>
+          <w:color w:val="000000"/>
+          <w:sz w:val="24"/>
+          <w:szCs w:val="24"/>
+        </w:rPr>
+        <w:t xml:space="preserve"> mecanismos (controle físico já existente na residência, e o sistema) mutuamente.</w:t>
+      </w:r>
+    </w:p>
+    <w:p>
+      <w:pPr>
+        <w:autoSpaceDE w:val="0"/>
+        <w:autoSpaceDN w:val="0"/>
+        <w:adjustRightInd w:val="0"/>
+        <w:spacing w:line="360" w:lineRule="auto"/>
+        <w:jc w:val="both"/>
+        <w:rPr>
+          <w:rFonts w:ascii="Times New Roman" w:hAnsi="Times New Roman" w:cs="Times New Roman"/>
+          <w:bCs/>
+          <w:color w:val="000000"/>
+          <w:sz w:val="24"/>
+          <w:szCs w:val="24"/>
+        </w:rPr>
+      </w:pPr>
+    </w:p>
+    <w:p>
+      <w:pPr>
+        <w:spacing w:line="360" w:lineRule="auto"/>
+        <w:jc w:val="both"/>
+        <w:rPr>
+          <w:rFonts w:ascii="Times New Roman" w:hAnsi="Times New Roman" w:cs="Times New Roman"/>
+          <w:sz w:val="24"/>
+          <w:szCs w:val="24"/>
+        </w:rPr>
+      </w:pPr>
+      <w:r>
+        <w:rPr>
+          <w:rFonts w:ascii="Times New Roman" w:hAnsi="Times New Roman" w:cs="Times New Roman"/>
+          <w:sz w:val="24"/>
+          <w:szCs w:val="24"/>
+        </w:rPr>
+        <w:t>Controle de Ventilador (de teto)</w:t>
+      </w:r>
+      <w:r>
+        <w:rPr>
+          <w:rFonts w:ascii="Times New Roman" w:hAnsi="Times New Roman" w:cs="Times New Roman"/>
+          <w:sz w:val="24"/>
+          <w:szCs w:val="24"/>
+        </w:rPr>
+        <w:t xml:space="preserve"> -</w:t>
+      </w:r>
+      <w:r>
+        <w:rPr>
+          <w:rFonts w:ascii="Times New Roman" w:hAnsi="Times New Roman" w:cs="Times New Roman"/>
+          <w:sz w:val="24"/>
+          <w:szCs w:val="24"/>
+        </w:rPr>
+        <w:t xml:space="preserve"> </w:t>
+      </w:r>
+      <w:r>
+        <w:rPr>
+          <w:rFonts w:ascii="Times New Roman" w:hAnsi="Times New Roman" w:cs="Times New Roman"/>
+          <w:sz w:val="24"/>
+          <w:szCs w:val="24"/>
+        </w:rPr>
+        <w:t>T</w:t>
+      </w:r>
+      <w:r>
+        <w:rPr>
+          <w:rFonts w:ascii="Times New Roman" w:hAnsi="Times New Roman" w:cs="Times New Roman"/>
+          <w:sz w:val="24"/>
+          <w:szCs w:val="24"/>
+        </w:rPr>
+        <w:t>ambém fará uso de um módulo relé, e terá funcionamento similar ao da lâmpada.</w:t>
+      </w:r>
+    </w:p>
+    <w:p>
+      <w:pPr>
+        <w:spacing w:line="360" w:lineRule="auto"/>
+        <w:jc w:val="both"/>
+        <w:rPr>
+          <w:rFonts w:ascii="Times New Roman" w:hAnsi="Times New Roman" w:cs="Times New Roman"/>
+          <w:sz w:val="24"/>
+          <w:szCs w:val="24"/>
+        </w:rPr>
+      </w:pPr>
+    </w:p>
+    <w:p>
+      <w:pPr>
+        <w:spacing w:line="360" w:lineRule="auto"/>
+        <w:jc w:val="both"/>
+        <w:rPr>
+          <w:rFonts w:ascii="Times New Roman" w:hAnsi="Times New Roman" w:cs="Times New Roman"/>
+          <w:sz w:val="24"/>
+          <w:szCs w:val="24"/>
+        </w:rPr>
+      </w:pPr>
+      <w:r>
+        <w:rPr>
+          <w:rFonts w:ascii="Times New Roman" w:hAnsi="Times New Roman" w:cs="Times New Roman"/>
+          <w:sz w:val="24"/>
+          <w:szCs w:val="24"/>
+        </w:rPr>
+        <w:lastRenderedPageBreak/>
+        <w:t>Controlar</w:t>
+      </w:r>
+      <w:r>
+        <w:rPr>
+          <w:rFonts w:ascii="Times New Roman" w:hAnsi="Times New Roman" w:cs="Times New Roman"/>
+          <w:sz w:val="24"/>
+          <w:szCs w:val="24"/>
+        </w:rPr>
+        <w:t xml:space="preserve"> Condicionador de ar</w:t>
+      </w:r>
+      <w:r>
+        <w:rPr>
+          <w:rFonts w:ascii="Times New Roman" w:hAnsi="Times New Roman" w:cs="Times New Roman"/>
+          <w:sz w:val="24"/>
+          <w:szCs w:val="24"/>
+        </w:rPr>
+        <w:t xml:space="preserve"> - </w:t>
+      </w:r>
+      <w:r>
+        <w:rPr>
+          <w:rFonts w:ascii="Times New Roman" w:hAnsi="Times New Roman" w:cs="Times New Roman"/>
+          <w:sz w:val="24"/>
+          <w:szCs w:val="24"/>
+        </w:rPr>
+        <w:t xml:space="preserve">Para tal será feito o uso de um emissor </w:t>
+      </w:r>
+      <w:proofErr w:type="gramStart"/>
+      <w:r>
+        <w:rPr>
+          <w:rFonts w:ascii="Times New Roman" w:hAnsi="Times New Roman" w:cs="Times New Roman"/>
+          <w:sz w:val="24"/>
+          <w:szCs w:val="24"/>
+        </w:rPr>
+        <w:t>infravermelho</w:t>
+      </w:r>
+      <w:r>
+        <w:rPr>
+          <w:rFonts w:ascii="Times New Roman" w:hAnsi="Times New Roman" w:cs="Times New Roman"/>
+          <w:sz w:val="24"/>
+          <w:szCs w:val="24"/>
+        </w:rPr>
+        <w:t>(</w:t>
+      </w:r>
+      <w:proofErr w:type="gramEnd"/>
+      <w:r>
+        <w:rPr>
+          <w:rFonts w:ascii="Times New Roman" w:hAnsi="Times New Roman" w:cs="Times New Roman"/>
+          <w:sz w:val="24"/>
+          <w:szCs w:val="24"/>
+        </w:rPr>
+        <w:t>IR)</w:t>
+      </w:r>
+      <w:r>
+        <w:rPr>
+          <w:rFonts w:ascii="Times New Roman" w:hAnsi="Times New Roman" w:cs="Times New Roman"/>
+          <w:sz w:val="24"/>
+          <w:szCs w:val="24"/>
+        </w:rPr>
+        <w:t>, o código IR do controle será previamente mapeado</w:t>
+      </w:r>
+      <w:r>
+        <w:rPr>
+          <w:rFonts w:ascii="Times New Roman" w:hAnsi="Times New Roman" w:cs="Times New Roman"/>
+          <w:sz w:val="24"/>
+          <w:szCs w:val="24"/>
+        </w:rPr>
+        <w:t>(também com o uso de um dispositivo, no caso um receptor de sinal IR)</w:t>
+      </w:r>
+      <w:r>
+        <w:rPr>
+          <w:rFonts w:ascii="Times New Roman" w:hAnsi="Times New Roman" w:cs="Times New Roman"/>
+          <w:sz w:val="24"/>
+          <w:szCs w:val="24"/>
+        </w:rPr>
+        <w:t>, sendo assim possível emiti</w:t>
+      </w:r>
+      <w:r>
+        <w:rPr>
+          <w:rFonts w:ascii="Times New Roman" w:hAnsi="Times New Roman" w:cs="Times New Roman"/>
+          <w:sz w:val="24"/>
+          <w:szCs w:val="24"/>
+        </w:rPr>
+        <w:t>-</w:t>
+      </w:r>
+      <w:r>
+        <w:rPr>
+          <w:rFonts w:ascii="Times New Roman" w:hAnsi="Times New Roman" w:cs="Times New Roman"/>
+          <w:sz w:val="24"/>
+          <w:szCs w:val="24"/>
+        </w:rPr>
+        <w:t>lo através do dispositivo em questão.</w:t>
+      </w:r>
+    </w:p>
+    <w:p>
+      <w:pPr>
+        <w:spacing w:line="360" w:lineRule="auto"/>
+        <w:jc w:val="both"/>
+        <w:rPr>
+          <w:rFonts w:ascii="Times New Roman" w:hAnsi="Times New Roman" w:cs="Times New Roman"/>
+          <w:sz w:val="24"/>
+          <w:szCs w:val="24"/>
+        </w:rPr>
+      </w:pPr>
+    </w:p>
+    <w:p>
+      <w:pPr>
+        <w:spacing w:line="360" w:lineRule="auto"/>
+        <w:jc w:val="both"/>
+        <w:rPr>
+          <w:rFonts w:ascii="Times New Roman" w:hAnsi="Times New Roman" w:cs="Times New Roman"/>
+          <w:sz w:val="24"/>
+          <w:szCs w:val="24"/>
+        </w:rPr>
+      </w:pPr>
+      <w:r>
+        <w:rPr>
+          <w:rFonts w:ascii="Times New Roman" w:hAnsi="Times New Roman" w:cs="Times New Roman"/>
+          <w:sz w:val="24"/>
+          <w:szCs w:val="24"/>
+        </w:rPr>
+        <w:t>Controlar</w:t>
+      </w:r>
+      <w:r>
+        <w:rPr>
+          <w:rFonts w:ascii="Times New Roman" w:hAnsi="Times New Roman" w:cs="Times New Roman"/>
+          <w:sz w:val="24"/>
+          <w:szCs w:val="24"/>
+        </w:rPr>
+        <w:t xml:space="preserve"> trava de porta </w:t>
+      </w:r>
+      <w:r>
+        <w:rPr>
+          <w:rFonts w:ascii="Times New Roman" w:hAnsi="Times New Roman" w:cs="Times New Roman"/>
+          <w:sz w:val="24"/>
+          <w:szCs w:val="24"/>
+        </w:rPr>
+        <w:t>–</w:t>
+      </w:r>
+      <w:r>
+        <w:rPr>
+          <w:rFonts w:ascii="Times New Roman" w:hAnsi="Times New Roman" w:cs="Times New Roman"/>
+          <w:sz w:val="24"/>
+          <w:szCs w:val="24"/>
+        </w:rPr>
+        <w:t xml:space="preserve"> </w:t>
+      </w:r>
+      <w:r>
+        <w:rPr>
+          <w:rFonts w:ascii="Times New Roman" w:hAnsi="Times New Roman" w:cs="Times New Roman"/>
+          <w:sz w:val="24"/>
+          <w:szCs w:val="24"/>
+        </w:rPr>
+        <w:t xml:space="preserve">Para </w:t>
+      </w:r>
+      <w:proofErr w:type="gramStart"/>
+      <w:r>
+        <w:rPr>
+          <w:rFonts w:ascii="Times New Roman" w:hAnsi="Times New Roman" w:cs="Times New Roman"/>
+          <w:sz w:val="24"/>
+          <w:szCs w:val="24"/>
+        </w:rPr>
+        <w:t>implementar</w:t>
+      </w:r>
+      <w:proofErr w:type="gramEnd"/>
+      <w:r>
+        <w:rPr>
+          <w:rFonts w:ascii="Times New Roman" w:hAnsi="Times New Roman" w:cs="Times New Roman"/>
+          <w:sz w:val="24"/>
+          <w:szCs w:val="24"/>
+        </w:rPr>
+        <w:t xml:space="preserve"> este módulo será necessário conectar um eletroímã ao sistema, que será alimentado e controlado por um módulo relé. É muito importante observar que na falta de energia elétrica a porta em questão irá permanecer aberta até que a energia volte e o sistema reinicie</w:t>
+      </w:r>
+      <w:r>
+        <w:rPr>
+          <w:rFonts w:ascii="Times New Roman" w:hAnsi="Times New Roman" w:cs="Times New Roman"/>
+          <w:sz w:val="24"/>
+          <w:szCs w:val="24"/>
+        </w:rPr>
+        <w:t>.</w:t>
+      </w:r>
+    </w:p>
+    <w:p>
+      <w:pPr>
+        <w:spacing w:line="360" w:lineRule="auto"/>
+        <w:jc w:val="both"/>
+        <w:rPr>
+          <w:rFonts w:ascii="Times New Roman" w:hAnsi="Times New Roman" w:cs="Times New Roman"/>
+          <w:sz w:val="24"/>
+          <w:szCs w:val="24"/>
+        </w:rPr>
+      </w:pPr>
+    </w:p>
+    <w:p>
+      <w:pPr>
+        <w:spacing w:line="360" w:lineRule="auto"/>
+        <w:jc w:val="both"/>
+        <w:rPr>
+          <w:rFonts w:ascii="Times New Roman" w:hAnsi="Times New Roman" w:cs="Times New Roman"/>
+          <w:sz w:val="24"/>
+          <w:szCs w:val="24"/>
+        </w:rPr>
+      </w:pPr>
+      <w:proofErr w:type="gramStart"/>
+      <w:r>
+        <w:rPr>
+          <w:rFonts w:ascii="Times New Roman" w:hAnsi="Times New Roman" w:cs="Times New Roman"/>
+          <w:sz w:val="24"/>
+          <w:szCs w:val="24"/>
+        </w:rPr>
+        <w:t>Implementar</w:t>
+      </w:r>
+      <w:proofErr w:type="gramEnd"/>
+      <w:r>
+        <w:rPr>
+          <w:rFonts w:ascii="Times New Roman" w:hAnsi="Times New Roman" w:cs="Times New Roman"/>
+          <w:sz w:val="24"/>
+          <w:szCs w:val="24"/>
+        </w:rPr>
+        <w:t xml:space="preserve"> código </w:t>
+      </w:r>
+      <w:proofErr w:type="spellStart"/>
+      <w:r>
+        <w:rPr>
+          <w:rFonts w:ascii="Times New Roman" w:hAnsi="Times New Roman" w:cs="Times New Roman"/>
+          <w:sz w:val="24"/>
+          <w:szCs w:val="24"/>
+        </w:rPr>
+        <w:t>Arduino</w:t>
+      </w:r>
+      <w:proofErr w:type="spellEnd"/>
+      <w:r>
+        <w:rPr>
+          <w:rFonts w:ascii="Times New Roman" w:hAnsi="Times New Roman" w:cs="Times New Roman"/>
+          <w:sz w:val="24"/>
+          <w:szCs w:val="24"/>
+        </w:rPr>
+        <w:t xml:space="preserve"> – Para todos os periféricos conectados ao sistema, é necessário um código para tratar as requisições, que seja capaz de efetuar todas as ações necessárias.</w:t>
+      </w:r>
+    </w:p>
+    <w:p>
+      <w:pPr>
+        <w:spacing w:line="360" w:lineRule="auto"/>
+        <w:jc w:val="both"/>
+        <w:rPr>
+          <w:rFonts w:ascii="Times New Roman" w:hAnsi="Times New Roman" w:cs="Times New Roman"/>
+          <w:sz w:val="24"/>
+          <w:szCs w:val="24"/>
+        </w:rPr>
+      </w:pPr>
+    </w:p>
+    <w:p>
+      <w:pPr>
+        <w:spacing w:line="360" w:lineRule="auto"/>
+        <w:jc w:val="both"/>
+        <w:rPr>
+          <w:rFonts w:ascii="Times New Roman" w:hAnsi="Times New Roman" w:cs="Times New Roman"/>
+          <w:sz w:val="24"/>
+          <w:szCs w:val="24"/>
+        </w:rPr>
+      </w:pPr>
+      <w:proofErr w:type="gramStart"/>
+      <w:r>
+        <w:rPr>
+          <w:rFonts w:ascii="Times New Roman" w:hAnsi="Times New Roman" w:cs="Times New Roman"/>
+          <w:sz w:val="24"/>
+          <w:szCs w:val="24"/>
+        </w:rPr>
+        <w:t>Implementar</w:t>
+      </w:r>
+      <w:proofErr w:type="gramEnd"/>
+      <w:r>
+        <w:rPr>
+          <w:rFonts w:ascii="Times New Roman" w:hAnsi="Times New Roman" w:cs="Times New Roman"/>
+          <w:sz w:val="24"/>
+          <w:szCs w:val="24"/>
+        </w:rPr>
+        <w:t xml:space="preserve"> código Java – </w:t>
+      </w:r>
+      <w:r>
+        <w:rPr>
+          <w:rFonts w:ascii="Times New Roman" w:hAnsi="Times New Roman" w:cs="Times New Roman"/>
+          <w:sz w:val="24"/>
+          <w:szCs w:val="24"/>
+        </w:rPr>
+        <w:t>E</w:t>
+      </w:r>
+      <w:r>
+        <w:rPr>
+          <w:rFonts w:ascii="Times New Roman" w:hAnsi="Times New Roman" w:cs="Times New Roman"/>
+          <w:sz w:val="24"/>
+          <w:szCs w:val="24"/>
+        </w:rPr>
+        <w:t xml:space="preserve">m </w:t>
+      </w:r>
+      <w:proofErr w:type="spellStart"/>
+      <w:r>
+        <w:rPr>
+          <w:rFonts w:ascii="Times New Roman" w:hAnsi="Times New Roman" w:cs="Times New Roman"/>
+          <w:sz w:val="24"/>
+          <w:szCs w:val="24"/>
+        </w:rPr>
+        <w:t>java</w:t>
+      </w:r>
+      <w:proofErr w:type="spellEnd"/>
+      <w:r>
+        <w:rPr>
+          <w:rFonts w:ascii="Times New Roman" w:hAnsi="Times New Roman" w:cs="Times New Roman"/>
+          <w:sz w:val="24"/>
+          <w:szCs w:val="24"/>
+        </w:rPr>
+        <w:t xml:space="preserve"> serão implementadas as funções de conexão com o </w:t>
+      </w:r>
+      <w:proofErr w:type="spellStart"/>
+      <w:r>
+        <w:rPr>
+          <w:rFonts w:ascii="Times New Roman" w:hAnsi="Times New Roman" w:cs="Times New Roman"/>
+          <w:sz w:val="24"/>
+          <w:szCs w:val="24"/>
+        </w:rPr>
+        <w:t>Microcontrolador</w:t>
+      </w:r>
+      <w:proofErr w:type="spellEnd"/>
+      <w:r>
+        <w:rPr>
+          <w:rFonts w:ascii="Times New Roman" w:hAnsi="Times New Roman" w:cs="Times New Roman"/>
+          <w:sz w:val="24"/>
+          <w:szCs w:val="24"/>
+        </w:rPr>
+        <w:t xml:space="preserve"> </w:t>
+      </w:r>
+      <w:proofErr w:type="spellStart"/>
+      <w:r>
+        <w:rPr>
+          <w:rFonts w:ascii="Times New Roman" w:hAnsi="Times New Roman" w:cs="Times New Roman"/>
+          <w:sz w:val="24"/>
+          <w:szCs w:val="24"/>
+        </w:rPr>
+        <w:t>Arduino</w:t>
+      </w:r>
+      <w:proofErr w:type="spellEnd"/>
+      <w:r>
+        <w:rPr>
+          <w:rFonts w:ascii="Times New Roman" w:hAnsi="Times New Roman" w:cs="Times New Roman"/>
+          <w:sz w:val="24"/>
+          <w:szCs w:val="24"/>
+        </w:rPr>
+        <w:t xml:space="preserve"> através de seu ethernet </w:t>
+      </w:r>
+      <w:proofErr w:type="spellStart"/>
+      <w:r>
+        <w:rPr>
+          <w:rFonts w:ascii="Times New Roman" w:hAnsi="Times New Roman" w:cs="Times New Roman"/>
+          <w:sz w:val="24"/>
+          <w:szCs w:val="24"/>
+        </w:rPr>
+        <w:t>shield</w:t>
+      </w:r>
+      <w:proofErr w:type="spellEnd"/>
+      <w:r>
+        <w:rPr>
+          <w:rFonts w:ascii="Times New Roman" w:hAnsi="Times New Roman" w:cs="Times New Roman"/>
+          <w:sz w:val="24"/>
+          <w:szCs w:val="24"/>
+        </w:rPr>
+        <w:t>, as funções de conexão com o banco de dados, e os métodos necessários para o funcionamento do sistema.</w:t>
+      </w:r>
+    </w:p>
+    <w:p>
+      <w:pPr>
+        <w:spacing w:line="360" w:lineRule="auto"/>
+        <w:jc w:val="both"/>
+        <w:rPr>
+          <w:rFonts w:ascii="Times New Roman" w:hAnsi="Times New Roman" w:cs="Times New Roman"/>
+          <w:sz w:val="24"/>
+          <w:szCs w:val="24"/>
+        </w:rPr>
+      </w:pPr>
+    </w:p>
+    <w:p>
+      <w:pPr>
+        <w:spacing w:line="360" w:lineRule="auto"/>
+        <w:jc w:val="both"/>
+        <w:rPr>
+          <w:rFonts w:ascii="Times New Roman" w:hAnsi="Times New Roman" w:cs="Times New Roman"/>
+          <w:sz w:val="24"/>
+          <w:szCs w:val="24"/>
+        </w:rPr>
+      </w:pPr>
+      <w:proofErr w:type="gramStart"/>
+      <w:r>
+        <w:rPr>
+          <w:rFonts w:ascii="Times New Roman" w:hAnsi="Times New Roman" w:cs="Times New Roman"/>
+          <w:sz w:val="24"/>
+          <w:szCs w:val="24"/>
+        </w:rPr>
+        <w:t>Implementar</w:t>
+      </w:r>
+      <w:proofErr w:type="gramEnd"/>
+      <w:r>
+        <w:rPr>
+          <w:rFonts w:ascii="Times New Roman" w:hAnsi="Times New Roman" w:cs="Times New Roman"/>
+          <w:sz w:val="24"/>
+          <w:szCs w:val="24"/>
+        </w:rPr>
+        <w:t xml:space="preserve"> código SQL </w:t>
+      </w:r>
+      <w:r>
+        <w:rPr>
+          <w:rFonts w:ascii="Times New Roman" w:hAnsi="Times New Roman" w:cs="Times New Roman"/>
+          <w:sz w:val="24"/>
+          <w:szCs w:val="24"/>
+        </w:rPr>
+        <w:t>–</w:t>
+      </w:r>
+      <w:r>
+        <w:rPr>
+          <w:rFonts w:ascii="Times New Roman" w:hAnsi="Times New Roman" w:cs="Times New Roman"/>
+          <w:sz w:val="24"/>
+          <w:szCs w:val="24"/>
+        </w:rPr>
+        <w:t xml:space="preserve"> </w:t>
+      </w:r>
+      <w:r>
+        <w:rPr>
+          <w:rFonts w:ascii="Times New Roman" w:hAnsi="Times New Roman" w:cs="Times New Roman"/>
+          <w:sz w:val="24"/>
+          <w:szCs w:val="24"/>
+        </w:rPr>
+        <w:t>A linguagem SQL será utilizada para criar o banco de dados que é onde o cliente irá armazenar suas informações de identificação e quaisquer outras informações que se mostrem relevantes.</w:t>
+      </w:r>
+    </w:p>
+    <w:p>
+      <w:pPr>
+        <w:spacing w:line="360" w:lineRule="auto"/>
+        <w:jc w:val="both"/>
+        <w:rPr>
+          <w:rFonts w:ascii="Times New Roman" w:hAnsi="Times New Roman" w:cs="Times New Roman"/>
+          <w:sz w:val="24"/>
+          <w:szCs w:val="24"/>
+        </w:rPr>
+      </w:pPr>
+    </w:p>
+    <w:p>
+      <w:pPr>
+        <w:spacing w:line="360" w:lineRule="auto"/>
+        <w:jc w:val="both"/>
+        <w:rPr>
+          <w:rFonts w:ascii="Times New Roman" w:hAnsi="Times New Roman" w:cs="Times New Roman"/>
+          <w:sz w:val="24"/>
+          <w:szCs w:val="24"/>
+        </w:rPr>
+      </w:pPr>
+      <w:proofErr w:type="gramStart"/>
+      <w:r>
+        <w:rPr>
+          <w:rFonts w:ascii="Times New Roman" w:hAnsi="Times New Roman" w:cs="Times New Roman"/>
+          <w:sz w:val="24"/>
+          <w:szCs w:val="24"/>
+        </w:rPr>
+        <w:t>Implementar</w:t>
+      </w:r>
+      <w:proofErr w:type="gramEnd"/>
+      <w:r>
+        <w:rPr>
+          <w:rFonts w:ascii="Times New Roman" w:hAnsi="Times New Roman" w:cs="Times New Roman"/>
+          <w:sz w:val="24"/>
+          <w:szCs w:val="24"/>
+        </w:rPr>
+        <w:t xml:space="preserve"> Interface – A interface vai ser criada/modelada usando HTML, CSS e </w:t>
+      </w:r>
+      <w:proofErr w:type="spellStart"/>
+      <w:r>
+        <w:rPr>
+          <w:rFonts w:ascii="Times New Roman" w:hAnsi="Times New Roman" w:cs="Times New Roman"/>
+          <w:sz w:val="24"/>
+          <w:szCs w:val="24"/>
+        </w:rPr>
+        <w:t>Javascript</w:t>
+      </w:r>
+      <w:proofErr w:type="spellEnd"/>
+      <w:r>
+        <w:rPr>
+          <w:rFonts w:ascii="Times New Roman" w:hAnsi="Times New Roman" w:cs="Times New Roman"/>
+          <w:sz w:val="24"/>
+          <w:szCs w:val="24"/>
+        </w:rPr>
+        <w:t>(</w:t>
+      </w:r>
+      <w:proofErr w:type="spellStart"/>
+      <w:r>
+        <w:rPr>
+          <w:rFonts w:ascii="Times New Roman" w:hAnsi="Times New Roman" w:cs="Times New Roman"/>
+          <w:sz w:val="24"/>
+          <w:szCs w:val="24"/>
+        </w:rPr>
+        <w:t>bootstrap</w:t>
+      </w:r>
+      <w:proofErr w:type="spellEnd"/>
+      <w:r>
+        <w:rPr>
+          <w:rFonts w:ascii="Times New Roman" w:hAnsi="Times New Roman" w:cs="Times New Roman"/>
+          <w:sz w:val="24"/>
+          <w:szCs w:val="24"/>
+        </w:rPr>
+        <w:t>).</w:t>
+      </w:r>
+      <w:bookmarkStart w:id="13" w:name="_GoBack"/>
+      <w:bookmarkEnd w:id="13"/>
     </w:p>
     <w:p>
       <w:pPr>
@@ -6701,25 +7742,16 @@
           <w:szCs w:val="24"/>
         </w:rPr>
       </w:pPr>
-      <w:r>
-        <w:rPr>
-          <w:rFonts w:ascii="Times New Roman" w:hAnsi="Times New Roman" w:cs="Times New Roman"/>
-          <w:sz w:val="24"/>
-          <w:szCs w:val="24"/>
-        </w:rPr>
-        <w:br w:type="page"/>
-      </w:r>
     </w:p>
     <w:p>
       <w:pPr>
         <w:pStyle w:val="Ttulo1"/>
         <w:jc w:val="left"/>
       </w:pPr>
-      <w:bookmarkStart w:id="15" w:name="_Toc383882151"/>
-      <w:bookmarkStart w:id="16" w:name="_Toc389481270"/>
+      <w:bookmarkStart w:id="14" w:name="_Toc383882151"/>
+      <w:bookmarkStart w:id="15" w:name="_Toc389481270"/>
       <w:proofErr w:type="gramStart"/>
       <w:r>
-        <w:lastRenderedPageBreak/>
         <w:t>4</w:t>
       </w:r>
       <w:proofErr w:type="gramEnd"/>
@@ -6732,8 +7764,8 @@
       <w:r>
         <w:t>/FERRAMENTAS</w:t>
       </w:r>
+      <w:bookmarkEnd w:id="14"/>
       <w:bookmarkEnd w:id="15"/>
-      <w:bookmarkEnd w:id="16"/>
     </w:p>
     <w:p>
       <w:pPr>
@@ -6902,7 +7934,17 @@
           <w:sz w:val="24"/>
           <w:szCs w:val="24"/>
         </w:rPr>
-        <w:t xml:space="preserve"> e o Eclipse, ambas são muito boas dentro de suas propostas, porém, pelo fato de o autor do trabalho ter muito mais experiência com o </w:t>
+        <w:t xml:space="preserve"> e o Eclipse, ambas são muito boas dentro de suas propostas, porém, pelo fato de o autor do </w:t>
+      </w:r>
+      <w:r>
+        <w:rPr>
+          <w:rFonts w:ascii="Times New Roman" w:hAnsi="Times New Roman" w:cs="Times New Roman"/>
+          <w:color w:val="000000"/>
+          <w:sz w:val="24"/>
+          <w:szCs w:val="24"/>
+        </w:rPr>
+        <w:lastRenderedPageBreak/>
+        <w:t xml:space="preserve">trabalho ter muito mais experiência com o </w:t>
       </w:r>
       <w:proofErr w:type="spellStart"/>
       <w:r>
@@ -6924,25 +7966,23 @@
         </w:rPr>
         <w:t xml:space="preserve">, fazendo assim com que o tempo gasto na configuração do projeto e do ambiente de </w:t>
       </w:r>
-      <w:proofErr w:type="spellStart"/>
-      <w:r>
-        <w:rPr>
-          <w:rFonts w:ascii="Times New Roman" w:hAnsi="Times New Roman" w:cs="Times New Roman"/>
-          <w:color w:val="000000"/>
-          <w:sz w:val="24"/>
-          <w:szCs w:val="24"/>
-        </w:rPr>
-        <w:t>rogramação</w:t>
-      </w:r>
-      <w:proofErr w:type="spellEnd"/>
-      <w:r>
-        <w:rPr>
-          <w:rFonts w:ascii="Times New Roman" w:hAnsi="Times New Roman" w:cs="Times New Roman"/>
-          <w:color w:val="000000"/>
-          <w:sz w:val="24"/>
-          <w:szCs w:val="24"/>
-        </w:rPr>
-        <w:t xml:space="preserve"> sejam menores, este foi escolhido.</w:t>
+      <w:r>
+        <w:rPr>
+          <w:rFonts w:ascii="Times New Roman" w:hAnsi="Times New Roman" w:cs="Times New Roman"/>
+          <w:color w:val="000000"/>
+          <w:sz w:val="24"/>
+          <w:szCs w:val="24"/>
+        </w:rPr>
+        <w:t>p</w:t>
+      </w:r>
+      <w:r>
+        <w:rPr>
+          <w:rFonts w:ascii="Times New Roman" w:hAnsi="Times New Roman" w:cs="Times New Roman"/>
+          <w:color w:val="000000"/>
+          <w:sz w:val="24"/>
+          <w:szCs w:val="24"/>
+        </w:rPr>
+        <w:t>rogramação sejam menores, este foi escolhido.</w:t>
       </w:r>
     </w:p>
     <w:p>
@@ -7765,6 +8805,7 @@
         <w:rPr>
           <w:rFonts w:ascii="Times New Roman" w:hAnsi="Times New Roman" w:cs="Times New Roman"/>
         </w:rPr>
+        <w:lastRenderedPageBreak/>
         <w:t xml:space="preserve">O Java é usado para desenvolver aplicativos corporativos de grande porte, aprimorar a funcionalidade de servidores da web, fornecer aplicativos para dispositivos de consumo popular e para muitos outros fins. </w:t>
       </w:r>
     </w:p>
@@ -8290,15 +9331,7 @@
           <w:rFonts w:ascii="Times New Roman" w:hAnsi="Times New Roman" w:cs="Times New Roman"/>
           <w:lang w:val="en-US"/>
         </w:rPr>
-        <w:t xml:space="preserve">enough flexibility and scope to keep designers interested and </w:t>
-      </w:r>
-      <w:r>
-        <w:rPr>
-          <w:rFonts w:ascii="Times New Roman" w:hAnsi="Times New Roman" w:cs="Times New Roman"/>
-          <w:lang w:val="en-US"/>
-        </w:rPr>
-        <w:lastRenderedPageBreak/>
-        <w:t>experimenting, especially when HTML is</w:t>
+        <w:t>enough flexibility and scope to keep designers interested and experimenting, especially when HTML is</w:t>
       </w:r>
       <w:r>
         <w:rPr>
@@ -8454,7 +9487,15 @@
           <w:rFonts w:ascii="Times New Roman" w:hAnsi="Times New Roman" w:cs="Times New Roman"/>
           <w:lang w:val="en-US"/>
         </w:rPr>
-        <w:t>to support and develop presentation-oriented tags. These tags “polluted” HTML, pushing the language</w:t>
+        <w:t xml:space="preserve">to support and develop presentation-oriented tags. These tags </w:t>
+      </w:r>
+      <w:r>
+        <w:rPr>
+          <w:rFonts w:ascii="Times New Roman" w:hAnsi="Times New Roman" w:cs="Times New Roman"/>
+          <w:lang w:val="en-US"/>
+        </w:rPr>
+        <w:lastRenderedPageBreak/>
+        <w:t>“polluted” HTML, pushing the language</w:t>
       </w:r>
       <w:r>
         <w:rPr>
@@ -9100,11 +10141,10 @@
         <w:pStyle w:val="Ttulo1"/>
         <w:jc w:val="left"/>
       </w:pPr>
-      <w:bookmarkStart w:id="17" w:name="_Toc383882152"/>
-      <w:bookmarkStart w:id="18" w:name="_Toc389481271"/>
+      <w:bookmarkStart w:id="16" w:name="_Toc383882152"/>
+      <w:bookmarkStart w:id="17" w:name="_Toc389481271"/>
       <w:proofErr w:type="gramStart"/>
       <w:r>
-        <w:lastRenderedPageBreak/>
         <w:t>5</w:t>
       </w:r>
       <w:proofErr w:type="gramEnd"/>
@@ -9114,8 +10154,8 @@
       <w:r>
         <w:t>DESCRIÇÃO DA SOLUÇÃO</w:t>
       </w:r>
+      <w:bookmarkEnd w:id="16"/>
       <w:bookmarkEnd w:id="17"/>
-      <w:bookmarkEnd w:id="18"/>
     </w:p>
     <w:p/>
     <w:p>
@@ -9239,7 +10279,17 @@
           <w:sz w:val="24"/>
           <w:szCs w:val="24"/>
         </w:rPr>
-        <w:t xml:space="preserve">Será implementado um site usando HTML, CSS3 e Java Web, cuja interface mostrará ao usuário todos os itens ligados ao sistema, e a opção de interagir com os mesmos, o design será tão simples quanto possível, proporcionando uma página com visual limpo, ou seja, apenas com informações necessárias e </w:t>
+        <w:t xml:space="preserve">Será implementado um site usando HTML, CSS3 e Java Web, cuja interface mostrará ao usuário todos os itens ligados ao sistema, e a opção de interagir com os mesmos, o design será tão simples quanto possível, proporcionando uma página com visual limpo, ou seja, </w:t>
+      </w:r>
+      <w:r>
+        <w:rPr>
+          <w:rFonts w:ascii="Times New Roman" w:hAnsi="Times New Roman" w:cs="Times New Roman"/>
+          <w:color w:val="000000"/>
+          <w:sz w:val="24"/>
+          <w:szCs w:val="24"/>
+        </w:rPr>
+        <w:lastRenderedPageBreak/>
+        <w:t xml:space="preserve">apenas com informações necessárias e </w:t>
       </w:r>
       <w:proofErr w:type="gramStart"/>
       <w:r>
@@ -9517,7 +10567,7 @@
           <w:szCs w:val="24"/>
         </w:rPr>
       </w:pPr>
-      <w:bookmarkStart w:id="19" w:name="_Toc389496076"/>
+      <w:bookmarkStart w:id="18" w:name="_Toc389496076"/>
       <w:r>
         <w:rPr>
           <w:rFonts w:ascii="Times New Roman" w:hAnsi="Times New Roman" w:cs="Times New Roman"/>
@@ -9632,7 +10682,7 @@
         </w:rPr>
         <w:t>milanove</w:t>
       </w:r>
-      <w:bookmarkEnd w:id="19"/>
+      <w:bookmarkEnd w:id="18"/>
       <w:proofErr w:type="spellEnd"/>
     </w:p>
     <w:p>
@@ -9819,7 +10869,6 @@
           <w:sz w:val="24"/>
           <w:szCs w:val="24"/>
         </w:rPr>
-        <w:lastRenderedPageBreak/>
         <w:t xml:space="preserve">A Figura 2 </w:t>
       </w:r>
       <w:r>
@@ -9948,7 +10997,7 @@
           <w:szCs w:val="24"/>
         </w:rPr>
       </w:pPr>
-      <w:bookmarkStart w:id="20" w:name="_Toc389496077"/>
+      <w:bookmarkStart w:id="19" w:name="_Toc389496077"/>
       <w:r>
         <w:rPr>
           <w:rFonts w:ascii="Times New Roman" w:hAnsi="Times New Roman" w:cs="Times New Roman"/>
@@ -9957,6 +11006,7 @@
           <w:sz w:val="24"/>
           <w:szCs w:val="24"/>
         </w:rPr>
+        <w:lastRenderedPageBreak/>
         <w:t xml:space="preserve">Figura </w:t>
       </w:r>
       <w:r>
@@ -10031,7 +11081,7 @@
         </w:rPr>
         <w:t>Shield</w:t>
       </w:r>
-      <w:bookmarkEnd w:id="20"/>
+      <w:bookmarkEnd w:id="19"/>
       <w:proofErr w:type="spellEnd"/>
     </w:p>
     <w:p>
@@ -10150,7 +11200,7 @@
         </w:rPr>
         <w:t>Arduino.cc).</w:t>
       </w:r>
-      <w:bookmarkStart w:id="21" w:name="_Toc383882153"/>
+      <w:bookmarkStart w:id="20" w:name="_Toc383882153"/>
     </w:p>
     <w:p>
       <w:pPr>
@@ -10199,10 +11249,9 @@
         <w:pStyle w:val="Ttulo1"/>
         <w:jc w:val="left"/>
       </w:pPr>
-      <w:bookmarkStart w:id="22" w:name="_Toc389481272"/>
+      <w:bookmarkStart w:id="21" w:name="_Toc389481272"/>
       <w:proofErr w:type="gramStart"/>
       <w:r>
-        <w:lastRenderedPageBreak/>
         <w:t>6</w:t>
       </w:r>
       <w:proofErr w:type="gramEnd"/>
@@ -10212,8 +11261,8 @@
       <w:r>
         <w:t>ABORDAGEM DE DESENVOLVIMENTO</w:t>
       </w:r>
+      <w:bookmarkEnd w:id="20"/>
       <w:bookmarkEnd w:id="21"/>
-      <w:bookmarkEnd w:id="22"/>
     </w:p>
     <w:p/>
     <w:p>
@@ -10280,6 +11329,7 @@
           <w:sz w:val="24"/>
           <w:szCs w:val="24"/>
         </w:rPr>
+        <w:lastRenderedPageBreak/>
         <w:tab/>
       </w:r>
       <w:r>
@@ -10492,7 +11542,7 @@
           <w:szCs w:val="24"/>
         </w:rPr>
       </w:pPr>
-      <w:bookmarkStart w:id="23" w:name="_Toc389496078"/>
+      <w:bookmarkStart w:id="22" w:name="_Toc389496078"/>
       <w:r>
         <w:rPr>
           <w:rFonts w:ascii="Times New Roman" w:hAnsi="Times New Roman" w:cs="Times New Roman"/>
@@ -10576,7 +11626,7 @@
         </w:rPr>
         <w:t>OpenUp</w:t>
       </w:r>
-      <w:bookmarkEnd w:id="23"/>
+      <w:bookmarkEnd w:id="22"/>
       <w:proofErr w:type="spellEnd"/>
       <w:proofErr w:type="gramEnd"/>
     </w:p>
@@ -10881,17 +11931,7 @@
           <w:sz w:val="24"/>
           <w:szCs w:val="24"/>
         </w:rPr>
-        <w:t xml:space="preserve">neste ciclo é feito um esforço conjunto de 1 a 3 pessoas com a finalidade de chegar mais perto do objetivo da iteração em que se encontram. Os micro incrementos </w:t>
-      </w:r>
-      <w:r>
-        <w:rPr>
-          <w:rFonts w:ascii="Times New Roman" w:hAnsi="Times New Roman" w:cs="Times New Roman"/>
-          <w:color w:val="000000"/>
-          <w:sz w:val="24"/>
-          <w:szCs w:val="24"/>
-        </w:rPr>
-        <w:lastRenderedPageBreak/>
-        <w:t xml:space="preserve">geram artefatos de utilidade para a equipe, além de ter </w:t>
+        <w:t xml:space="preserve">neste ciclo é feito um esforço conjunto de 1 a 3 pessoas com a finalidade de chegar mais perto do objetivo da iteração em que se encontram. Os micro incrementos geram artefatos de utilidade para a equipe, além de ter </w:t>
       </w:r>
       <w:proofErr w:type="gramStart"/>
       <w:r>
@@ -11494,66 +12534,66 @@
         <w:pStyle w:val="Ttulo1"/>
         <w:jc w:val="left"/>
       </w:pPr>
-      <w:bookmarkStart w:id="24" w:name="_Toc383882154"/>
-      <w:bookmarkStart w:id="25" w:name="_Toc389481273"/>
+      <w:bookmarkStart w:id="23" w:name="_Toc383882154"/>
+      <w:bookmarkStart w:id="24" w:name="_Toc389481273"/>
       <w:proofErr w:type="gramStart"/>
       <w:r>
+        <w:t>7</w:t>
+      </w:r>
+      <w:proofErr w:type="gramEnd"/>
+      <w:r>
+        <w:t xml:space="preserve"> ARQUITETURA DO SISTEMA</w:t>
+      </w:r>
+      <w:bookmarkEnd w:id="23"/>
+      <w:bookmarkEnd w:id="24"/>
+    </w:p>
+    <w:p/>
+    <w:p>
+      <w:pPr>
+        <w:rPr>
+          <w:rFonts w:ascii="Times New Roman" w:hAnsi="Times New Roman" w:cs="Times New Roman"/>
+          <w:sz w:val="24"/>
+          <w:szCs w:val="24"/>
+        </w:rPr>
+      </w:pPr>
+      <w:r>
+        <w:tab/>
+      </w:r>
+      <w:r>
+        <w:rPr>
+          <w:rFonts w:ascii="Times New Roman" w:hAnsi="Times New Roman" w:cs="Times New Roman"/>
+          <w:sz w:val="24"/>
+          <w:szCs w:val="24"/>
+        </w:rPr>
+        <w:t>O capítulo 7 tem como objetivo, definir como ser</w:t>
+      </w:r>
+      <w:r>
+        <w:rPr>
+          <w:rFonts w:ascii="Times New Roman" w:hAnsi="Times New Roman" w:cs="Times New Roman"/>
+          <w:sz w:val="24"/>
+          <w:szCs w:val="24"/>
+        </w:rPr>
+        <w:t>á a arquitetura do sistema proposto.</w:t>
+      </w:r>
+    </w:p>
+    <w:p/>
+    <w:p>
+      <w:pPr>
+        <w:ind w:firstLine="708"/>
+        <w:jc w:val="both"/>
+        <w:rPr>
+          <w:rFonts w:ascii="Times New Roman" w:hAnsi="Times New Roman" w:cs="Times New Roman"/>
+          <w:sz w:val="24"/>
+          <w:szCs w:val="24"/>
+        </w:rPr>
+      </w:pPr>
+      <w:r>
+        <w:rPr>
+          <w:rFonts w:ascii="Times New Roman" w:hAnsi="Times New Roman" w:cs="Times New Roman"/>
+          <w:sz w:val="24"/>
+          <w:szCs w:val="24"/>
+        </w:rPr>
         <w:lastRenderedPageBreak/>
-        <w:t>7</w:t>
-      </w:r>
-      <w:proofErr w:type="gramEnd"/>
-      <w:r>
-        <w:t xml:space="preserve"> ARQUITETURA DO SISTEMA</w:t>
-      </w:r>
-      <w:bookmarkEnd w:id="24"/>
-      <w:bookmarkEnd w:id="25"/>
-    </w:p>
-    <w:p/>
-    <w:p>
-      <w:pPr>
-        <w:rPr>
-          <w:rFonts w:ascii="Times New Roman" w:hAnsi="Times New Roman" w:cs="Times New Roman"/>
-          <w:sz w:val="24"/>
-          <w:szCs w:val="24"/>
-        </w:rPr>
-      </w:pPr>
-      <w:r>
-        <w:tab/>
-      </w:r>
-      <w:r>
-        <w:rPr>
-          <w:rFonts w:ascii="Times New Roman" w:hAnsi="Times New Roman" w:cs="Times New Roman"/>
-          <w:sz w:val="24"/>
-          <w:szCs w:val="24"/>
-        </w:rPr>
-        <w:t>O capítulo 7 tem como objetivo, definir como ser</w:t>
-      </w:r>
-      <w:r>
-        <w:rPr>
-          <w:rFonts w:ascii="Times New Roman" w:hAnsi="Times New Roman" w:cs="Times New Roman"/>
-          <w:sz w:val="24"/>
-          <w:szCs w:val="24"/>
-        </w:rPr>
-        <w:t>á a arquitetura do sistema proposto.</w:t>
-      </w:r>
-    </w:p>
-    <w:p/>
-    <w:p>
-      <w:pPr>
-        <w:ind w:firstLine="708"/>
-        <w:jc w:val="both"/>
-        <w:rPr>
-          <w:rFonts w:ascii="Times New Roman" w:hAnsi="Times New Roman" w:cs="Times New Roman"/>
-          <w:sz w:val="24"/>
-          <w:szCs w:val="24"/>
-        </w:rPr>
-      </w:pPr>
-      <w:r>
-        <w:rPr>
-          <w:rFonts w:ascii="Times New Roman" w:hAnsi="Times New Roman" w:cs="Times New Roman"/>
-          <w:sz w:val="24"/>
-          <w:szCs w:val="24"/>
-        </w:rPr>
         <w:t xml:space="preserve">O sistema vai contar com um servidor web, que será responsável por fazer com que o usuário consiga se comunicar com o </w:t>
       </w:r>
       <w:proofErr w:type="spellStart"/>
@@ -11630,7 +12670,7 @@
           <w:szCs w:val="24"/>
         </w:rPr>
       </w:pPr>
-      <w:bookmarkStart w:id="26" w:name="_Toc389496079"/>
+      <w:bookmarkStart w:id="25" w:name="_Toc389496079"/>
       <w:r>
         <w:rPr>
           <w:rFonts w:ascii="Times New Roman" w:hAnsi="Times New Roman" w:cs="Times New Roman"/>
@@ -11702,7 +12742,7 @@
         </w:rPr>
         <w:t xml:space="preserve"> - Arquitetura do sistema</w:t>
       </w:r>
-      <w:bookmarkEnd w:id="26"/>
+      <w:bookmarkEnd w:id="25"/>
     </w:p>
     <w:p>
       <w:pPr>
@@ -11808,7 +12848,7 @@
         </w:rPr>
         <w:t>Fonte: imagem criada pelo autor deste trabalho.</w:t>
       </w:r>
-      <w:bookmarkStart w:id="27" w:name="_Toc383882155"/>
+      <w:bookmarkStart w:id="26" w:name="_Toc383882155"/>
     </w:p>
     <w:p>
       <w:pPr>
@@ -11835,18 +12875,17 @@
           <w:szCs w:val="24"/>
         </w:rPr>
       </w:pPr>
-      <w:bookmarkStart w:id="28" w:name="_Toc389481274"/>
+      <w:bookmarkStart w:id="27" w:name="_Toc389481274"/>
       <w:proofErr w:type="gramStart"/>
       <w:r>
-        <w:lastRenderedPageBreak/>
         <w:t>7.1 MODELAGEM</w:t>
       </w:r>
       <w:proofErr w:type="gramEnd"/>
       <w:r>
         <w:t xml:space="preserve"> FUNCIONAL</w:t>
       </w:r>
+      <w:bookmarkEnd w:id="26"/>
       <w:bookmarkEnd w:id="27"/>
-      <w:bookmarkEnd w:id="28"/>
     </w:p>
     <w:p/>
     <w:p>
@@ -11872,6 +12911,7 @@
           <w:sz w:val="24"/>
           <w:szCs w:val="24"/>
         </w:rPr>
+        <w:lastRenderedPageBreak/>
         <w:tab/>
       </w:r>
       <w:r>
@@ -12498,11 +13538,10 @@
         <w:pStyle w:val="Ttulo2"/>
         <w:jc w:val="left"/>
       </w:pPr>
-      <w:bookmarkStart w:id="29" w:name="_Toc383882157"/>
-      <w:bookmarkStart w:id="30" w:name="_Toc389481275"/>
+      <w:bookmarkStart w:id="28" w:name="_Toc383882157"/>
+      <w:bookmarkStart w:id="29" w:name="_Toc389481275"/>
       <w:proofErr w:type="gramStart"/>
       <w:r>
-        <w:lastRenderedPageBreak/>
         <w:t>7.</w:t>
       </w:r>
       <w:r>
@@ -12515,8 +13554,8 @@
       <w:r>
         <w:t xml:space="preserve"> DE DADOS</w:t>
       </w:r>
+      <w:bookmarkEnd w:id="28"/>
       <w:bookmarkEnd w:id="29"/>
-      <w:bookmarkEnd w:id="30"/>
     </w:p>
     <w:p>
       <w:pPr>
@@ -12556,6 +13595,7 @@
           <w:sz w:val="24"/>
           <w:szCs w:val="24"/>
         </w:rPr>
+        <w:lastRenderedPageBreak/>
         <w:t xml:space="preserve">O sistema </w:t>
       </w:r>
       <w:r>
@@ -12709,8 +13749,8 @@
         <w:pStyle w:val="Ttulo2"/>
         <w:jc w:val="left"/>
       </w:pPr>
-      <w:bookmarkStart w:id="31" w:name="_Toc383882158"/>
-      <w:bookmarkStart w:id="32" w:name="_Toc389481276"/>
+      <w:bookmarkStart w:id="30" w:name="_Toc383882158"/>
+      <w:bookmarkStart w:id="31" w:name="_Toc389481276"/>
       <w:proofErr w:type="gramStart"/>
       <w:r>
         <w:t>7.</w:t>
@@ -12725,8 +13765,8 @@
       <w:r>
         <w:t xml:space="preserve"> DE INTERFACE GRÁFICA DO USUÁRIO</w:t>
       </w:r>
+      <w:bookmarkEnd w:id="30"/>
       <w:bookmarkEnd w:id="31"/>
-      <w:bookmarkEnd w:id="32"/>
     </w:p>
     <w:p>
       <w:pPr>
@@ -12874,7 +13914,7 @@
           <w:lang w:eastAsia="x-none" w:bidi="x-none"/>
         </w:rPr>
       </w:pPr>
-      <w:bookmarkStart w:id="33" w:name="_Toc389496080"/>
+      <w:bookmarkStart w:id="32" w:name="_Toc389496080"/>
       <w:r>
         <w:rPr>
           <w:rFonts w:ascii="Times New Roman" w:hAnsi="Times New Roman" w:cs="Times New Roman"/>
@@ -12946,7 +13986,7 @@
         </w:rPr>
         <w:t xml:space="preserve"> - Esboço de interface gráfica</w:t>
       </w:r>
-      <w:bookmarkEnd w:id="33"/>
+      <w:bookmarkEnd w:id="32"/>
       <w:r>
         <w:rPr>
           <w:rFonts w:ascii="Times New Roman" w:eastAsia="Times New Roman" w:hAnsi="Times New Roman" w:cs="Times New Roman"/>
@@ -13049,7 +14089,7 @@
           <w:szCs w:val="24"/>
         </w:rPr>
       </w:pPr>
-      <w:bookmarkStart w:id="34" w:name="_Toc383882159"/>
+      <w:bookmarkStart w:id="33" w:name="_Toc383882159"/>
       <w:r>
         <w:rPr>
           <w:rFonts w:ascii="Times New Roman" w:hAnsi="Times New Roman" w:cs="Times New Roman"/>
@@ -13110,42 +14150,42 @@
         <w:pStyle w:val="Ttulo2"/>
         <w:jc w:val="left"/>
       </w:pPr>
-      <w:bookmarkStart w:id="35" w:name="_Toc389481277"/>
-      <w:r>
+      <w:bookmarkStart w:id="34" w:name="_Toc389481277"/>
+      <w:r>
+        <w:t xml:space="preserve">7.4 </w:t>
+      </w:r>
+      <w:r>
+        <w:t>CONEXÕES DE HARDWARE</w:t>
+      </w:r>
+      <w:bookmarkEnd w:id="34"/>
+    </w:p>
+    <w:p>
+      <w:pPr>
+        <w:rPr>
+          <w:rFonts w:ascii="Times New Roman" w:hAnsi="Times New Roman" w:cs="Times New Roman"/>
+          <w:sz w:val="24"/>
+          <w:szCs w:val="24"/>
+        </w:rPr>
+      </w:pPr>
+      <w:r>
+        <w:tab/>
+      </w:r>
+    </w:p>
+    <w:p>
+      <w:pPr>
+        <w:rPr>
+          <w:rFonts w:ascii="Times New Roman" w:hAnsi="Times New Roman" w:cs="Times New Roman"/>
+          <w:sz w:val="24"/>
+          <w:szCs w:val="24"/>
+        </w:rPr>
+      </w:pPr>
+      <w:r>
+        <w:rPr>
+          <w:rFonts w:ascii="Times New Roman" w:hAnsi="Times New Roman" w:cs="Times New Roman"/>
+          <w:sz w:val="24"/>
+          <w:szCs w:val="24"/>
+        </w:rPr>
         <w:lastRenderedPageBreak/>
-        <w:t xml:space="preserve">7.4 </w:t>
-      </w:r>
-      <w:r>
-        <w:t>CONEXÕES DE HARDWARE</w:t>
-      </w:r>
-      <w:bookmarkEnd w:id="35"/>
-    </w:p>
-    <w:p>
-      <w:pPr>
-        <w:rPr>
-          <w:rFonts w:ascii="Times New Roman" w:hAnsi="Times New Roman" w:cs="Times New Roman"/>
-          <w:sz w:val="24"/>
-          <w:szCs w:val="24"/>
-        </w:rPr>
-      </w:pPr>
-      <w:r>
-        <w:tab/>
-      </w:r>
-    </w:p>
-    <w:p>
-      <w:pPr>
-        <w:rPr>
-          <w:rFonts w:ascii="Times New Roman" w:hAnsi="Times New Roman" w:cs="Times New Roman"/>
-          <w:sz w:val="24"/>
-          <w:szCs w:val="24"/>
-        </w:rPr>
-      </w:pPr>
-      <w:r>
-        <w:rPr>
-          <w:rFonts w:ascii="Times New Roman" w:hAnsi="Times New Roman" w:cs="Times New Roman"/>
-          <w:sz w:val="24"/>
-          <w:szCs w:val="24"/>
-        </w:rPr>
         <w:tab/>
         <w:t>Nesta seção as conexões de hardware serão apresentadas.</w:t>
       </w:r>
@@ -13386,7 +14426,7 @@
           <w:szCs w:val="24"/>
         </w:rPr>
       </w:pPr>
-      <w:bookmarkStart w:id="36" w:name="_Toc389496081"/>
+      <w:bookmarkStart w:id="35" w:name="_Toc389496081"/>
       <w:r>
         <w:rPr>
           <w:rFonts w:ascii="Times New Roman" w:hAnsi="Times New Roman" w:cs="Times New Roman"/>
@@ -13469,7 +14509,7 @@
         </w:rPr>
         <w:t>Protoboard</w:t>
       </w:r>
-      <w:bookmarkEnd w:id="36"/>
+      <w:bookmarkEnd w:id="35"/>
       <w:proofErr w:type="spellEnd"/>
     </w:p>
     <w:p>
@@ -13628,7 +14668,7 @@
           <w:szCs w:val="24"/>
         </w:rPr>
       </w:pPr>
-      <w:bookmarkStart w:id="37" w:name="_Toc389496082"/>
+      <w:bookmarkStart w:id="36" w:name="_Toc389496082"/>
       <w:r>
         <w:rPr>
           <w:rFonts w:ascii="Times New Roman" w:hAnsi="Times New Roman" w:cs="Times New Roman"/>
@@ -13720,7 +14760,7 @@
         </w:rPr>
         <w:t xml:space="preserve"> Jumpers</w:t>
       </w:r>
-      <w:bookmarkEnd w:id="37"/>
+      <w:bookmarkEnd w:id="36"/>
     </w:p>
     <w:p>
       <w:pPr>
@@ -13831,7 +14871,6 @@
           <w:sz w:val="24"/>
           <w:szCs w:val="24"/>
         </w:rPr>
-        <w:lastRenderedPageBreak/>
         <w:t xml:space="preserve">A Figura </w:t>
       </w:r>
       <w:r>
@@ -13949,7 +14988,7 @@
           <w:szCs w:val="24"/>
         </w:rPr>
       </w:pPr>
-      <w:bookmarkStart w:id="38" w:name="_Toc389496083"/>
+      <w:bookmarkStart w:id="37" w:name="_Toc389496083"/>
       <w:r>
         <w:rPr>
           <w:rFonts w:ascii="Times New Roman" w:hAnsi="Times New Roman" w:cs="Times New Roman"/>
@@ -14075,7 +15114,7 @@
         </w:rPr>
         <w:t>.</w:t>
       </w:r>
-      <w:bookmarkEnd w:id="38"/>
+      <w:bookmarkEnd w:id="37"/>
     </w:p>
     <w:p>
       <w:pPr>
@@ -14397,10 +15436,9 @@
         <w:pStyle w:val="Ttulo1"/>
         <w:jc w:val="left"/>
       </w:pPr>
-      <w:bookmarkStart w:id="39" w:name="_Toc389481278"/>
+      <w:bookmarkStart w:id="38" w:name="_Toc389481278"/>
       <w:proofErr w:type="gramStart"/>
       <w:r>
-        <w:lastRenderedPageBreak/>
         <w:t>8</w:t>
       </w:r>
       <w:proofErr w:type="gramEnd"/>
@@ -14413,8 +15451,8 @@
       <w:r>
         <w:t>ALIDAÇÃO</w:t>
       </w:r>
-      <w:bookmarkEnd w:id="34"/>
-      <w:bookmarkEnd w:id="39"/>
+      <w:bookmarkEnd w:id="33"/>
+      <w:bookmarkEnd w:id="38"/>
     </w:p>
     <w:p/>
     <w:p>
@@ -14439,6 +15477,7 @@
           <w:sz w:val="24"/>
           <w:szCs w:val="24"/>
         </w:rPr>
+        <w:lastRenderedPageBreak/>
         <w:t>O projeto será</w:t>
       </w:r>
       <w:r>
@@ -14450,8 +15489,6 @@
         </w:rPr>
         <w:t xml:space="preserve"> validado com o uso de itens da norma </w:t>
       </w:r>
-      <w:bookmarkStart w:id="40" w:name="_GoBack"/>
-      <w:bookmarkEnd w:id="40"/>
       <w:r>
         <w:rPr>
           <w:rFonts w:ascii="Times New Roman" w:hAnsi="Times New Roman" w:cs="Times New Roman"/>
@@ -14637,15 +15674,15 @@
         <w:pStyle w:val="Ttulo2"/>
         <w:jc w:val="left"/>
       </w:pPr>
-      <w:bookmarkStart w:id="41" w:name="_Toc364424805"/>
-      <w:bookmarkStart w:id="42" w:name="_Toc383882160"/>
-      <w:bookmarkStart w:id="43" w:name="_Toc389481279"/>
+      <w:bookmarkStart w:id="39" w:name="_Toc364424805"/>
+      <w:bookmarkStart w:id="40" w:name="_Toc383882160"/>
+      <w:bookmarkStart w:id="41" w:name="_Toc389481279"/>
       <w:r>
         <w:t>8.1 ESTRATÉGIA</w:t>
       </w:r>
+      <w:bookmarkEnd w:id="39"/>
+      <w:bookmarkEnd w:id="40"/>
       <w:bookmarkEnd w:id="41"/>
-      <w:bookmarkEnd w:id="42"/>
-      <w:bookmarkEnd w:id="43"/>
     </w:p>
     <w:p>
       <w:pPr>
@@ -14820,7 +15857,7 @@
         </w:rPr>
         <w:t xml:space="preserve"> de automação residencial menos abstrata.</w:t>
       </w:r>
-      <w:bookmarkStart w:id="44" w:name="_Toc349914484"/>
+      <w:bookmarkStart w:id="42" w:name="_Toc349914484"/>
       <w:r>
         <w:t xml:space="preserve"> </w:t>
       </w:r>
@@ -15402,7 +16439,7 @@
         <w:pStyle w:val="Ttulo1"/>
         <w:jc w:val="left"/>
       </w:pPr>
-      <w:bookmarkStart w:id="45" w:name="_Toc389481280"/>
+      <w:bookmarkStart w:id="43" w:name="_Toc389481280"/>
       <w:proofErr w:type="gramStart"/>
       <w:r>
         <w:lastRenderedPageBreak/>
@@ -15412,7 +16449,7 @@
       <w:r>
         <w:t xml:space="preserve"> CRONOGRAMA</w:t>
       </w:r>
-      <w:bookmarkEnd w:id="45"/>
+      <w:bookmarkEnd w:id="43"/>
     </w:p>
     <w:p/>
     <w:p/>
@@ -15431,7 +16468,7 @@
         <w:t>A tabela 2 mostra atividades que devem ser realizadas ao decorrer do ano.</w:t>
       </w:r>
     </w:p>
-    <w:bookmarkEnd w:id="44"/>
+    <w:bookmarkEnd w:id="42"/>
     <w:p>
       <w:pPr>
         <w:pStyle w:val="Legenda"/>
@@ -15459,7 +16496,7 @@
           <w:szCs w:val="24"/>
         </w:rPr>
       </w:pPr>
-      <w:bookmarkStart w:id="46" w:name="_Toc389496090"/>
+      <w:bookmarkStart w:id="44" w:name="_Toc389496090"/>
       <w:r>
         <w:rPr>
           <w:rFonts w:ascii="Times New Roman" w:hAnsi="Times New Roman" w:cs="Times New Roman"/>
@@ -15551,7 +16588,7 @@
         </w:rPr>
         <w:t xml:space="preserve"> Cronograma</w:t>
       </w:r>
-      <w:bookmarkEnd w:id="46"/>
+      <w:bookmarkEnd w:id="44"/>
     </w:p>
     <w:p>
       <w:pPr>
@@ -15689,7 +16726,7 @@
       <w:pPr>
         <w:pStyle w:val="Ttulo1"/>
       </w:pPr>
-      <w:bookmarkStart w:id="47" w:name="_Toc383882161"/>
+      <w:bookmarkStart w:id="45" w:name="_Toc383882161"/>
     </w:p>
     <w:p/>
     <w:p/>
@@ -15713,7 +16750,7 @@
       <w:pPr>
         <w:pStyle w:val="Ttulo1"/>
       </w:pPr>
-      <w:bookmarkStart w:id="48" w:name="_Toc389481281"/>
+      <w:bookmarkStart w:id="46" w:name="_Toc389481281"/>
       <w:r>
         <w:lastRenderedPageBreak/>
         <w:t>R</w:t>
@@ -15721,8 +16758,8 @@
       <w:r>
         <w:t>EFERÊNCIAS</w:t>
       </w:r>
-      <w:bookmarkEnd w:id="47"/>
-      <w:bookmarkEnd w:id="48"/>
+      <w:bookmarkEnd w:id="45"/>
+      <w:bookmarkEnd w:id="46"/>
     </w:p>
     <w:p/>
     <w:p>
@@ -17097,12 +18134,12 @@
       <w:pPr>
         <w:pStyle w:val="Ttulo1"/>
       </w:pPr>
-      <w:bookmarkStart w:id="49" w:name="_Toc389481282"/>
+      <w:bookmarkStart w:id="47" w:name="_Toc389481282"/>
       <w:r>
         <w:lastRenderedPageBreak/>
         <w:t>COMPONENTES REUTILIZADOS</w:t>
       </w:r>
-      <w:bookmarkEnd w:id="49"/>
+      <w:bookmarkEnd w:id="47"/>
     </w:p>
     <w:p>
       <w:pPr>
@@ -17480,10 +18517,10 @@
           <w:lang w:val="en-US"/>
         </w:rPr>
       </w:pPr>
-      <w:bookmarkStart w:id="50" w:name="h.qrz6s8fwxwpk" w:colFirst="0" w:colLast="0"/>
-      <w:bookmarkStart w:id="51" w:name="h.rhbevvbr38ie" w:colFirst="0" w:colLast="0"/>
-      <w:bookmarkEnd w:id="50"/>
-      <w:bookmarkEnd w:id="51"/>
+      <w:bookmarkStart w:id="48" w:name="h.qrz6s8fwxwpk" w:colFirst="0" w:colLast="0"/>
+      <w:bookmarkStart w:id="49" w:name="h.rhbevvbr38ie" w:colFirst="0" w:colLast="0"/>
+      <w:bookmarkEnd w:id="48"/>
+      <w:bookmarkEnd w:id="49"/>
     </w:p>
     <w:p>
       <w:pPr>
@@ -18740,8 +19777,8 @@
           <w:lang w:val="pt-BR"/>
         </w:rPr>
       </w:pPr>
-      <w:bookmarkStart w:id="52" w:name="h.6a26zc23gdu8" w:colFirst="0" w:colLast="0"/>
-      <w:bookmarkEnd w:id="52"/>
+      <w:bookmarkStart w:id="50" w:name="h.6a26zc23gdu8" w:colFirst="0" w:colLast="0"/>
+      <w:bookmarkEnd w:id="50"/>
       <w:proofErr w:type="gramStart"/>
       <w:r>
         <w:rPr>
@@ -18808,8 +19845,8 @@
           <w:lang w:val="pt-BR"/>
         </w:rPr>
       </w:pPr>
-      <w:bookmarkStart w:id="53" w:name="h.4934a4jqss3y" w:colFirst="0" w:colLast="0"/>
-      <w:bookmarkEnd w:id="53"/>
+      <w:bookmarkStart w:id="51" w:name="h.4934a4jqss3y" w:colFirst="0" w:colLast="0"/>
+      <w:bookmarkEnd w:id="51"/>
       <w:r>
         <w:rPr>
           <w:rFonts w:ascii="Times New Roman" w:hAnsi="Times New Roman"/>
@@ -19521,8 +20558,8 @@
           <w:lang w:val="pt-BR"/>
         </w:rPr>
       </w:pPr>
-      <w:bookmarkStart w:id="54" w:name="h.g63n2w5fyeo2" w:colFirst="0" w:colLast="0"/>
-      <w:bookmarkEnd w:id="54"/>
+      <w:bookmarkStart w:id="52" w:name="h.g63n2w5fyeo2" w:colFirst="0" w:colLast="0"/>
+      <w:bookmarkEnd w:id="52"/>
       <w:proofErr w:type="gramStart"/>
       <w:r>
         <w:rPr>
@@ -21882,8 +22919,8 @@
           <w:szCs w:val="24"/>
         </w:rPr>
       </w:pPr>
-      <w:bookmarkStart w:id="55" w:name="h.48ulmyqqggoc" w:colFirst="0" w:colLast="0"/>
-      <w:bookmarkEnd w:id="55"/>
+      <w:bookmarkStart w:id="53" w:name="h.48ulmyqqggoc" w:colFirst="0" w:colLast="0"/>
+      <w:bookmarkEnd w:id="53"/>
       <w:r>
         <w:rPr>
           <w:rFonts w:eastAsia="Arial" w:cs="Times New Roman"/>
@@ -23284,8 +24321,8 @@
           <w:szCs w:val="24"/>
         </w:rPr>
       </w:pPr>
-      <w:bookmarkStart w:id="56" w:name="_Toc436203377"/>
-      <w:bookmarkStart w:id="57" w:name="_Toc452813577"/>
+      <w:bookmarkStart w:id="54" w:name="_Toc436203377"/>
+      <w:bookmarkStart w:id="55" w:name="_Toc452813577"/>
       <w:r>
         <w:rPr>
           <w:rFonts w:cs="Times New Roman"/>
@@ -23322,8 +24359,8 @@
         </w:rPr>
       </w:pPr>
     </w:p>
-    <w:bookmarkEnd w:id="56"/>
-    <w:bookmarkEnd w:id="57"/>
+    <w:bookmarkEnd w:id="54"/>
+    <w:bookmarkEnd w:id="55"/>
     <w:p>
       <w:pPr>
         <w:pStyle w:val="Ttulo1"/>
@@ -24158,7 +25195,6 @@
         <w:docPartUnique/>
       </w:docPartObj>
     </w:sdtPr>
-    <w:sdtEndPr/>
     <w:sdtContent>
       <w:p>
         <w:pPr>
@@ -24178,7 +25214,7 @@
           <w:rPr>
             <w:noProof/>
           </w:rPr>
-          <w:t>23</w:t>
+          <w:t>12</w:t>
         </w:r>
         <w:r>
           <w:fldChar w:fldCharType="end"/>
@@ -27864,7 +28900,7 @@
 </file>
 
 <file path=customXml/itemProps1.xml><?xml version="1.0" encoding="utf-8"?>
-<ds:datastoreItem xmlns:ds="http://schemas.openxmlformats.org/officeDocument/2006/customXml" ds:itemID="{74F5B568-88C4-4C7F-A511-4995D78E76B1}">
+<ds:datastoreItem xmlns:ds="http://schemas.openxmlformats.org/officeDocument/2006/customXml" ds:itemID="{D9696EEB-52C4-4269-ABA3-DE80EA786E8A}">
   <ds:schemaRefs>
     <ds:schemaRef ds:uri="http://schemas.openxmlformats.org/officeDocument/2006/bibliography"/>
   </ds:schemaRefs>

</xml_diff>